<commit_message>
Created the project component and updated resume
</commit_message>
<xml_diff>
--- a/src/files/razimov_resume.docx
+++ b/src/files/razimov_resume.docx
@@ -36,140 +36,211 @@
         <w:rPr>
           <w:rFonts w:ascii="Garamond" w:hAnsi="Garamond"/>
           <w:color w:val="auto"/>
+          <w:sz w:val="28"/>
+          <w:szCs w:val="28"/>
+        </w:rPr>
+      </w:pPr>
+      <w:hyperlink r:id="rId8" w:history="1">
+        <w:r>
+          <w:rPr>
+            <w:rStyle w:val="Hyperlink"/>
+            <w:rFonts w:ascii="Garamond" w:hAnsi="Garamond"/>
+            <w:sz w:val="28"/>
+            <w:szCs w:val="28"/>
+          </w:rPr>
+          <w:t>https://romanazim</w:t>
+        </w:r>
+        <w:r>
+          <w:rPr>
+            <w:rStyle w:val="Hyperlink"/>
+            <w:rFonts w:ascii="Garamond" w:hAnsi="Garamond"/>
+            <w:sz w:val="28"/>
+            <w:szCs w:val="28"/>
+          </w:rPr>
+          <w:t>o</w:t>
+        </w:r>
+        <w:r>
+          <w:rPr>
+            <w:rStyle w:val="Hyperlink"/>
+            <w:rFonts w:ascii="Garamond" w:hAnsi="Garamond"/>
+            <w:sz w:val="28"/>
+            <w:szCs w:val="28"/>
+          </w:rPr>
+          <w:t>v.com/</w:t>
+        </w:r>
+      </w:hyperlink>
+      <w:r>
+        <w:rPr>
+          <w:rFonts w:ascii="Garamond" w:hAnsi="Garamond"/>
+          <w:color w:val="auto"/>
+          <w:sz w:val="28"/>
+          <w:szCs w:val="28"/>
+        </w:rPr>
+        <w:t xml:space="preserve"> </w:t>
+      </w:r>
+      <w:r>
+        <w:rPr>
+          <w:rFonts w:ascii="Wingdings" w:hAnsi="Wingdings"/>
+          <w:color w:val="auto"/>
+          <w:sz w:val="28"/>
+          <w:szCs w:val="28"/>
+        </w:rPr>
+        <w:t></w:t>
+      </w:r>
+      <w:r>
+        <w:rPr>
+          <w:rFonts w:ascii="Garamond" w:hAnsi="Garamond"/>
+          <w:color w:val="auto"/>
+          <w:sz w:val="28"/>
+          <w:szCs w:val="28"/>
+        </w:rPr>
+        <w:t xml:space="preserve"> </w:t>
+      </w:r>
+      <w:r>
+        <w:rPr>
+          <w:rFonts w:ascii="Garamond" w:hAnsi="Garamond"/>
+          <w:color w:val="auto"/>
+          <w:sz w:val="28"/>
+          <w:szCs w:val="28"/>
+        </w:rPr>
+        <w:t>azimov308@live.com</w:t>
+      </w:r>
+      <w:r>
+        <w:rPr>
+          <w:rFonts w:ascii="Garamond" w:hAnsi="Garamond"/>
+          <w:color w:val="auto"/>
+          <w:sz w:val="28"/>
+          <w:szCs w:val="28"/>
+        </w:rPr>
+        <w:t xml:space="preserve"> </w:t>
+      </w:r>
+      <w:r>
+        <w:rPr>
+          <w:rFonts w:ascii="Wingdings" w:hAnsi="Wingdings"/>
+          <w:color w:val="auto"/>
+          <w:sz w:val="28"/>
+          <w:szCs w:val="28"/>
+        </w:rPr>
+        <w:t></w:t>
+      </w:r>
+      <w:r>
+        <w:rPr>
+          <w:rFonts w:ascii="Garamond" w:hAnsi="Garamond"/>
+          <w:color w:val="auto"/>
+          <w:sz w:val="28"/>
+          <w:szCs w:val="28"/>
+        </w:rPr>
+        <w:t xml:space="preserve"> (</w:t>
+      </w:r>
+      <w:r>
+        <w:rPr>
+          <w:rFonts w:ascii="Garamond" w:hAnsi="Garamond"/>
+          <w:color w:val="auto"/>
+          <w:sz w:val="28"/>
+          <w:szCs w:val="28"/>
+        </w:rPr>
+        <w:t>732</w:t>
+      </w:r>
+      <w:r>
+        <w:rPr>
+          <w:rFonts w:ascii="Garamond" w:hAnsi="Garamond"/>
+          <w:color w:val="auto"/>
+          <w:sz w:val="28"/>
+          <w:szCs w:val="28"/>
+        </w:rPr>
+        <w:t xml:space="preserve">) </w:t>
+      </w:r>
+      <w:r>
+        <w:rPr>
+          <w:rFonts w:ascii="Garamond" w:hAnsi="Garamond"/>
+          <w:color w:val="auto"/>
+          <w:sz w:val="28"/>
+          <w:szCs w:val="28"/>
+        </w:rPr>
+        <w:t>740</w:t>
+      </w:r>
+      <w:r>
+        <w:rPr>
+          <w:rFonts w:ascii="Garamond" w:hAnsi="Garamond"/>
+          <w:color w:val="auto"/>
+          <w:sz w:val="28"/>
+          <w:szCs w:val="28"/>
+        </w:rPr>
+        <w:t>-</w:t>
+      </w:r>
+      <w:r>
+        <w:rPr>
+          <w:rFonts w:ascii="Garamond" w:hAnsi="Garamond"/>
+          <w:color w:val="auto"/>
+          <w:sz w:val="28"/>
+          <w:szCs w:val="28"/>
+        </w:rPr>
+        <w:t>3950</w:t>
+      </w:r>
+      <w:r>
+        <w:rPr>
+          <w:rFonts w:ascii="Garamond" w:hAnsi="Garamond"/>
+          <w:color w:val="auto"/>
+          <w:sz w:val="28"/>
+          <w:szCs w:val="28"/>
+        </w:rPr>
+        <w:t xml:space="preserve"> </w:t>
+      </w:r>
+      <w:r>
+        <w:rPr>
+          <w:rFonts w:ascii="Wingdings" w:hAnsi="Wingdings"/>
+          <w:color w:val="auto"/>
+          <w:sz w:val="28"/>
+          <w:szCs w:val="28"/>
+        </w:rPr>
+        <w:t></w:t>
+      </w:r>
+      <w:r>
+        <w:rPr>
+          <w:rFonts w:ascii="Garamond" w:hAnsi="Garamond"/>
+          <w:color w:val="auto"/>
+          <w:sz w:val="28"/>
+          <w:szCs w:val="28"/>
+        </w:rPr>
+        <w:t xml:space="preserve"> </w:t>
+      </w:r>
+      <w:r>
+        <w:rPr>
+          <w:rFonts w:ascii="Garamond" w:hAnsi="Garamond"/>
+          <w:color w:val="auto"/>
+          <w:sz w:val="28"/>
+          <w:szCs w:val="28"/>
+        </w:rPr>
+        <w:t>South Amboy</w:t>
+      </w:r>
+      <w:r>
+        <w:rPr>
+          <w:rFonts w:ascii="Garamond" w:hAnsi="Garamond"/>
+          <w:color w:val="auto"/>
+          <w:sz w:val="28"/>
+          <w:szCs w:val="28"/>
+        </w:rPr>
+        <w:t xml:space="preserve">, </w:t>
+      </w:r>
+      <w:r>
+        <w:rPr>
+          <w:rFonts w:ascii="Garamond" w:hAnsi="Garamond"/>
+          <w:color w:val="auto"/>
+          <w:sz w:val="28"/>
+          <w:szCs w:val="28"/>
+        </w:rPr>
+        <w:t>NJ</w:t>
+      </w:r>
+    </w:p>
+    <w:p>
+      <w:pPr>
+        <w:pStyle w:val="Default"/>
+        <w:spacing w:line="252" w:lineRule="auto"/>
+        <w:rPr>
+          <w:rFonts w:ascii="Garamond" w:hAnsi="Garamond"/>
+          <w:color w:val="auto"/>
           <w:sz w:val="20"/>
           <w:szCs w:val="20"/>
-        </w:rPr>
-      </w:pPr>
-      <w:r>
-        <w:rPr>
-          <w:rFonts w:ascii="Garamond" w:hAnsi="Garamond"/>
-          <w:color w:val="auto"/>
-          <w:sz w:val="32"/>
-        </w:rPr>
-        <w:t>azimov308@live.com</w:t>
-      </w:r>
-      <w:r>
-        <w:rPr>
-          <w:rFonts w:ascii="Garamond" w:hAnsi="Garamond"/>
-          <w:color w:val="auto"/>
-          <w:sz w:val="32"/>
-        </w:rPr>
-        <w:t xml:space="preserve"> </w:t>
-      </w:r>
-      <w:r>
-        <w:rPr>
-          <w:rFonts w:ascii="Wingdings" w:hAnsi="Wingdings"/>
-          <w:color w:val="auto"/>
-          <w:sz w:val="32"/>
-        </w:rPr>
-        <w:t></w:t>
-      </w:r>
-      <w:r>
-        <w:rPr>
-          <w:rFonts w:ascii="Garamond" w:hAnsi="Garamond"/>
-          <w:color w:val="auto"/>
-          <w:sz w:val="32"/>
-        </w:rPr>
-        <w:t xml:space="preserve"> (</w:t>
-      </w:r>
-      <w:r>
-        <w:rPr>
-          <w:rFonts w:ascii="Garamond" w:hAnsi="Garamond"/>
-          <w:color w:val="auto"/>
-          <w:sz w:val="32"/>
-        </w:rPr>
-        <w:t>732</w:t>
-      </w:r>
-      <w:r>
-        <w:rPr>
-          <w:rFonts w:ascii="Garamond" w:hAnsi="Garamond"/>
-          <w:color w:val="auto"/>
-          <w:sz w:val="32"/>
-        </w:rPr>
-        <w:t xml:space="preserve">) </w:t>
-      </w:r>
-      <w:r>
-        <w:rPr>
-          <w:rFonts w:ascii="Garamond" w:hAnsi="Garamond"/>
-          <w:color w:val="auto"/>
-          <w:sz w:val="32"/>
-        </w:rPr>
-        <w:t>740</w:t>
-      </w:r>
-      <w:r>
-        <w:rPr>
-          <w:rFonts w:ascii="Garamond" w:hAnsi="Garamond"/>
-          <w:color w:val="auto"/>
-          <w:sz w:val="32"/>
-        </w:rPr>
-        <w:t>-</w:t>
-      </w:r>
-      <w:r>
-        <w:rPr>
-          <w:rFonts w:ascii="Garamond" w:hAnsi="Garamond"/>
-          <w:color w:val="auto"/>
-          <w:sz w:val="32"/>
-        </w:rPr>
-        <w:t>3950</w:t>
-      </w:r>
-      <w:r>
-        <w:rPr>
-          <w:rFonts w:ascii="Garamond" w:hAnsi="Garamond"/>
-          <w:color w:val="auto"/>
-          <w:sz w:val="32"/>
-        </w:rPr>
-        <w:t xml:space="preserve"> </w:t>
-      </w:r>
-      <w:r>
-        <w:rPr>
-          <w:rFonts w:ascii="Wingdings" w:hAnsi="Wingdings"/>
-          <w:color w:val="auto"/>
-          <w:sz w:val="32"/>
-        </w:rPr>
-        <w:t></w:t>
-      </w:r>
-      <w:r>
-        <w:rPr>
-          <w:rFonts w:ascii="Garamond" w:hAnsi="Garamond"/>
-          <w:color w:val="auto"/>
-          <w:sz w:val="32"/>
-        </w:rPr>
-        <w:t xml:space="preserve"> </w:t>
-      </w:r>
-      <w:r>
-        <w:rPr>
-          <w:rFonts w:ascii="Garamond" w:hAnsi="Garamond"/>
-          <w:color w:val="auto"/>
-          <w:sz w:val="32"/>
-        </w:rPr>
-        <w:t>South Amboy</w:t>
-      </w:r>
-      <w:r>
-        <w:rPr>
-          <w:rFonts w:ascii="Garamond" w:hAnsi="Garamond"/>
-          <w:color w:val="auto"/>
-          <w:sz w:val="32"/>
-        </w:rPr>
-        <w:t xml:space="preserve">, </w:t>
-      </w:r>
-      <w:r>
-        <w:rPr>
-          <w:rFonts w:ascii="Garamond" w:hAnsi="Garamond"/>
-          <w:color w:val="auto"/>
-          <w:sz w:val="32"/>
-        </w:rPr>
-        <w:t>NJ</w:t>
-      </w:r>
-    </w:p>
-    <w:p>
-      <w:pPr>
-        <w:pStyle w:val="Default"/>
-        <w:spacing w:line="252" w:lineRule="auto"/>
-        <w:rPr>
-          <w:rFonts w:ascii="Garamond" w:hAnsi="Garamond"/>
-          <w:color w:val="auto"/>
-          <w:sz w:val="13"/>
-          <w:szCs w:val="13"/>
         </w:rPr>
       </w:pPr>
     </w:p>
@@ -194,7 +265,7 @@
           <w:bCs/>
           <w:color w:val="auto"/>
         </w:rPr>
-        <w:t>WORK EXPERIENCE</w:t>
+        <w:t>SKILLS</w:t>
       </w:r>
     </w:p>
     <w:p>
@@ -203,1823 +274,9 @@
         <w:spacing w:line="252" w:lineRule="auto"/>
         <w:rPr>
           <w:rFonts w:ascii="Garamond" w:hAnsi="Garamond"/>
-          <w:b/>
-          <w:bCs/>
-          <w:color w:val="auto"/>
-          <w:sz w:val="11"/>
-          <w:szCs w:val="11"/>
-          <w:u w:val="single"/>
-        </w:rPr>
-      </w:pPr>
-    </w:p>
-    <w:p>
-      <w:pPr>
-        <w:pStyle w:val="Default"/>
-        <w:spacing w:line="252" w:lineRule="auto"/>
-        <w:rPr>
-          <w:rFonts w:ascii="Garamond" w:hAnsi="Garamond"/>
-          <w:b/>
-          <w:bCs/>
-          <w:color w:val="auto"/>
-        </w:rPr>
-      </w:pPr>
-      <w:r>
-        <w:rPr>
-          <w:rFonts w:ascii="Garamond" w:hAnsi="Garamond"/>
-          <w:b/>
-          <w:bCs/>
-          <w:color w:val="auto"/>
-        </w:rPr>
-        <w:t>Toppan Merrill</w:t>
-      </w:r>
-      <w:r>
-        <w:rPr>
-          <w:rFonts w:ascii="Garamond" w:hAnsi="Garamond"/>
-          <w:b/>
-          <w:bCs/>
-          <w:color w:val="auto"/>
-        </w:rPr>
-        <w:tab/>
-      </w:r>
-      <w:r>
-        <w:rPr>
-          <w:rFonts w:ascii="Garamond" w:hAnsi="Garamond"/>
-          <w:b/>
-          <w:bCs/>
-          <w:color w:val="auto"/>
-        </w:rPr>
-        <w:tab/>
-      </w:r>
-      <w:r>
-        <w:rPr>
-          <w:rFonts w:ascii="Garamond" w:hAnsi="Garamond"/>
-          <w:b/>
-          <w:bCs/>
-          <w:color w:val="auto"/>
-        </w:rPr>
-        <w:tab/>
-      </w:r>
-      <w:r>
-        <w:rPr>
-          <w:rFonts w:ascii="Garamond" w:hAnsi="Garamond"/>
-          <w:b/>
-          <w:bCs/>
-          <w:color w:val="auto"/>
-        </w:rPr>
-        <w:tab/>
-      </w:r>
-      <w:r>
-        <w:rPr>
-          <w:rFonts w:ascii="Garamond" w:hAnsi="Garamond"/>
-          <w:b/>
-          <w:bCs/>
-          <w:color w:val="auto"/>
-        </w:rPr>
-        <w:tab/>
-      </w:r>
-      <w:r>
-        <w:rPr>
-          <w:rFonts w:ascii="Garamond" w:hAnsi="Garamond"/>
-          <w:b/>
-          <w:bCs/>
-          <w:color w:val="auto"/>
-        </w:rPr>
-        <w:tab/>
-      </w:r>
-      <w:r>
-        <w:rPr>
-          <w:rFonts w:ascii="Garamond" w:hAnsi="Garamond"/>
-          <w:b/>
-          <w:bCs/>
-          <w:color w:val="auto"/>
-        </w:rPr>
-        <w:tab/>
-      </w:r>
-      <w:r>
-        <w:rPr>
-          <w:rFonts w:ascii="Garamond" w:hAnsi="Garamond"/>
-          <w:b/>
-          <w:bCs/>
-          <w:color w:val="auto"/>
-        </w:rPr>
-        <w:tab/>
-      </w:r>
-      <w:r>
-        <w:rPr>
-          <w:rFonts w:ascii="Garamond" w:hAnsi="Garamond"/>
-          <w:b/>
-          <w:bCs/>
-          <w:color w:val="auto"/>
-        </w:rPr>
-        <w:tab/>
-      </w:r>
-      <w:r>
-        <w:rPr>
-          <w:rFonts w:ascii="Garamond" w:hAnsi="Garamond"/>
-          <w:b/>
-          <w:bCs/>
-          <w:color w:val="auto"/>
-        </w:rPr>
-        <w:tab/>
-        <w:t>May 2023 – Jun. 2023</w:t>
-      </w:r>
-    </w:p>
-    <w:p>
-      <w:pPr>
-        <w:pStyle w:val="Default"/>
-        <w:spacing w:line="252" w:lineRule="auto"/>
-        <w:rPr>
-          <w:rFonts w:ascii="Garamond" w:hAnsi="Garamond"/>
-          <w:bCs/>
-          <w:i/>
-        </w:rPr>
-      </w:pPr>
-      <w:r>
-        <w:rPr>
-          <w:rFonts w:ascii="Garamond" w:hAnsi="Garamond"/>
-          <w:bCs/>
-          <w:i/>
-          <w:color w:val="auto"/>
-        </w:rPr>
-        <w:t>Intermediate Software Developer</w:t>
-      </w:r>
-      <w:r>
-        <w:rPr>
-          <w:rFonts w:ascii="Garamond" w:hAnsi="Garamond"/>
-          <w:bCs/>
-          <w:i/>
-        </w:rPr>
-        <w:tab/>
-      </w:r>
-      <w:r>
-        <w:rPr>
-          <w:rFonts w:ascii="Garamond" w:hAnsi="Garamond"/>
-          <w:bCs/>
-          <w:i/>
-        </w:rPr>
-        <w:tab/>
-      </w:r>
-      <w:r>
-        <w:rPr>
-          <w:rFonts w:ascii="Garamond" w:hAnsi="Garamond"/>
-          <w:bCs/>
-          <w:i/>
-          <w:color w:val="auto"/>
-        </w:rPr>
-        <w:tab/>
-      </w:r>
-      <w:r>
-        <w:rPr>
-          <w:rFonts w:ascii="Garamond" w:hAnsi="Garamond"/>
-          <w:bCs/>
-          <w:i/>
-          <w:color w:val="auto"/>
-        </w:rPr>
-        <w:tab/>
-      </w:r>
-      <w:r>
-        <w:rPr>
-          <w:rFonts w:ascii="Garamond" w:hAnsi="Garamond"/>
-          <w:bCs/>
-          <w:i/>
-          <w:color w:val="auto"/>
-        </w:rPr>
-        <w:tab/>
-      </w:r>
-      <w:r>
-        <w:rPr>
-          <w:rFonts w:ascii="Garamond" w:hAnsi="Garamond"/>
-          <w:bCs/>
-          <w:i/>
-          <w:color w:val="auto"/>
-        </w:rPr>
-        <w:tab/>
-      </w:r>
-      <w:r>
-        <w:rPr>
-          <w:rFonts w:ascii="Garamond" w:hAnsi="Garamond"/>
-          <w:bCs/>
-          <w:i/>
-          <w:color w:val="auto"/>
-        </w:rPr>
-        <w:tab/>
-      </w:r>
-      <w:r>
-        <w:rPr>
-          <w:rFonts w:ascii="Garamond" w:hAnsi="Garamond"/>
-          <w:bCs/>
-          <w:i/>
-          <w:color w:val="auto"/>
-        </w:rPr>
-        <w:tab/>
-      </w:r>
-      <w:r>
-        <w:rPr>
-          <w:rFonts w:ascii="Garamond" w:hAnsi="Garamond"/>
-          <w:bCs/>
-          <w:i/>
-          <w:color w:val="auto"/>
-        </w:rPr>
-        <w:tab/>
-      </w:r>
-      <w:r>
-        <w:rPr>
-          <w:rFonts w:ascii="Garamond" w:hAnsi="Garamond"/>
-          <w:bCs/>
-          <w:i/>
-          <w:color w:val="auto"/>
-        </w:rPr>
-        <w:tab/>
-        <w:t xml:space="preserve">      </w:t>
-      </w:r>
-      <w:r>
-        <w:rPr>
-          <w:rFonts w:ascii="Garamond" w:hAnsi="Garamond"/>
-          <w:bCs/>
-          <w:i/>
-          <w:color w:val="auto"/>
-        </w:rPr>
-        <w:t>Sartell</w:t>
-      </w:r>
-      <w:r>
-        <w:rPr>
-          <w:rFonts w:ascii="Garamond" w:hAnsi="Garamond"/>
-          <w:bCs/>
-          <w:i/>
-          <w:color w:val="auto"/>
-        </w:rPr>
-        <w:t xml:space="preserve">, </w:t>
-      </w:r>
-      <w:r>
-        <w:rPr>
-          <w:rFonts w:ascii="Garamond" w:hAnsi="Garamond"/>
-          <w:bCs/>
-          <w:i/>
-          <w:color w:val="auto"/>
-        </w:rPr>
-        <w:t>MN</w:t>
-      </w:r>
-    </w:p>
-    <w:p>
-      <w:pPr>
-        <w:pStyle w:val="Default"/>
-        <w:numPr>
-          <w:ilvl w:val="0"/>
-          <w:numId w:val="19"/>
-        </w:numPr>
-        <w:spacing w:line="252" w:lineRule="auto"/>
-        <w:rPr>
-          <w:rFonts w:ascii="Garamond" w:hAnsi="Garamond"/>
-          <w:b/>
-          <w:bCs/>
-          <w:color w:val="auto"/>
-          <w:sz w:val="20"/>
-        </w:rPr>
-      </w:pPr>
-      <w:r>
-        <w:rPr>
-          <w:rFonts w:ascii="Garamond" w:hAnsi="Garamond"/>
-          <w:bCs/>
-        </w:rPr>
-        <w:t>Took the initiative to create a new data table in ASP.NET across two distinct areas, going beyond what was expected, after recognizing its poor design and inefficiency in retrieving data.</w:t>
-      </w:r>
-    </w:p>
-    <w:p>
-      <w:pPr>
-        <w:pStyle w:val="Default"/>
-        <w:numPr>
-          <w:ilvl w:val="0"/>
-          <w:numId w:val="19"/>
-        </w:numPr>
-        <w:spacing w:line="252" w:lineRule="auto"/>
-        <w:rPr>
-          <w:rFonts w:ascii="Garamond" w:hAnsi="Garamond"/>
-          <w:b/>
-          <w:bCs/>
-          <w:color w:val="auto"/>
-          <w:sz w:val="20"/>
-        </w:rPr>
-      </w:pPr>
-      <w:r>
-        <w:rPr>
-          <w:rFonts w:ascii="Garamond" w:hAnsi="Garamond"/>
-          <w:bCs/>
-        </w:rPr>
-        <w:t xml:space="preserve">Implemented efficient pagination and filtering functionality by leveraging targeted data querying, ensuring only necessary information was </w:t>
-      </w:r>
-      <w:r>
-        <w:rPr>
-          <w:rFonts w:ascii="Garamond" w:hAnsi="Garamond"/>
-          <w:bCs/>
-        </w:rPr>
-        <w:t>retrieved</w:t>
-      </w:r>
-      <w:r>
-        <w:rPr>
-          <w:rFonts w:ascii="Garamond" w:hAnsi="Garamond"/>
-          <w:bCs/>
-        </w:rPr>
-        <w:t>.</w:t>
-      </w:r>
-    </w:p>
-    <w:p>
-      <w:pPr>
-        <w:pStyle w:val="Default"/>
-        <w:numPr>
-          <w:ilvl w:val="0"/>
-          <w:numId w:val="19"/>
-        </w:numPr>
-        <w:spacing w:line="252" w:lineRule="auto"/>
-        <w:rPr>
-          <w:rFonts w:ascii="Garamond" w:hAnsi="Garamond"/>
-          <w:b/>
-          <w:bCs/>
-          <w:color w:val="auto"/>
-          <w:sz w:val="20"/>
-        </w:rPr>
-      </w:pPr>
-      <w:r>
-        <w:rPr>
-          <w:rFonts w:ascii="Garamond" w:hAnsi="Garamond"/>
-          <w:bCs/>
-        </w:rPr>
-        <w:t>Collaborated closely with relevant departments</w:t>
-      </w:r>
-      <w:r>
-        <w:rPr>
-          <w:rFonts w:ascii="Garamond" w:hAnsi="Garamond"/>
-          <w:bCs/>
-        </w:rPr>
-        <w:t xml:space="preserve"> to ensure a comprehensive understanding of their specific needs and requirements for analysis and design of various projects.</w:t>
-      </w:r>
-      <w:r>
-        <w:rPr>
-          <w:rFonts w:ascii="Garamond" w:hAnsi="Garamond"/>
-          <w:bCs/>
-        </w:rPr>
-        <w:softHyphen/>
-      </w:r>
-      <w:r>
-        <w:rPr>
-          <w:rFonts w:ascii="Garamond" w:hAnsi="Garamond"/>
-          <w:bCs/>
-        </w:rPr>
-        <w:softHyphen/>
-      </w:r>
-    </w:p>
-    <w:p>
-      <w:pPr>
-        <w:pStyle w:val="Default"/>
-        <w:spacing w:line="252" w:lineRule="auto"/>
-        <w:rPr>
-          <w:rFonts w:ascii="Garamond" w:hAnsi="Garamond"/>
-          <w:b/>
-          <w:bCs/>
           <w:color w:val="auto"/>
           <w:sz w:val="13"/>
-          <w:szCs w:val="18"/>
-        </w:rPr>
-      </w:pPr>
-    </w:p>
-    <w:p>
-      <w:pPr>
-        <w:pStyle w:val="Default"/>
-        <w:spacing w:line="252" w:lineRule="auto"/>
-        <w:rPr>
-          <w:rFonts w:ascii="Garamond" w:hAnsi="Garamond"/>
-          <w:b/>
-          <w:bCs/>
-          <w:color w:val="auto"/>
-        </w:rPr>
-      </w:pPr>
-      <w:r>
-        <w:rPr>
-          <w:rFonts w:ascii="Garamond" w:hAnsi="Garamond"/>
-          <w:b/>
-          <w:bCs/>
-          <w:color w:val="auto"/>
-        </w:rPr>
-        <w:t>Atlantic Voyager</w:t>
-      </w:r>
-      <w:r>
-        <w:rPr>
-          <w:rFonts w:ascii="Garamond" w:hAnsi="Garamond"/>
-          <w:b/>
-          <w:bCs/>
-          <w:color w:val="auto"/>
-        </w:rPr>
-        <w:tab/>
-      </w:r>
-      <w:r>
-        <w:rPr>
-          <w:rFonts w:ascii="Garamond" w:hAnsi="Garamond"/>
-          <w:b/>
-          <w:bCs/>
-          <w:color w:val="auto"/>
-        </w:rPr>
-        <w:tab/>
-      </w:r>
-      <w:r>
-        <w:rPr>
-          <w:rFonts w:ascii="Garamond" w:hAnsi="Garamond"/>
-          <w:b/>
-          <w:bCs/>
-          <w:color w:val="auto"/>
-        </w:rPr>
-        <w:tab/>
-      </w:r>
-      <w:r>
-        <w:rPr>
-          <w:rFonts w:ascii="Garamond" w:hAnsi="Garamond"/>
-          <w:b/>
-          <w:bCs/>
-          <w:color w:val="auto"/>
-        </w:rPr>
-        <w:tab/>
-      </w:r>
-      <w:r>
-        <w:rPr>
-          <w:rFonts w:ascii="Garamond" w:hAnsi="Garamond"/>
-          <w:b/>
-          <w:bCs/>
-          <w:color w:val="auto"/>
-        </w:rPr>
-        <w:tab/>
-      </w:r>
-      <w:r>
-        <w:rPr>
-          <w:rFonts w:ascii="Garamond" w:hAnsi="Garamond"/>
-          <w:b/>
-          <w:bCs/>
-          <w:color w:val="auto"/>
-        </w:rPr>
-        <w:tab/>
-      </w:r>
-      <w:r>
-        <w:rPr>
-          <w:rFonts w:ascii="Garamond" w:hAnsi="Garamond"/>
-          <w:b/>
-          <w:bCs/>
-          <w:color w:val="auto"/>
-        </w:rPr>
-        <w:tab/>
-      </w:r>
-      <w:r>
-        <w:rPr>
-          <w:rFonts w:ascii="Garamond" w:hAnsi="Garamond"/>
-          <w:b/>
-          <w:bCs/>
-          <w:color w:val="auto"/>
-        </w:rPr>
-        <w:tab/>
-      </w:r>
-      <w:r>
-        <w:rPr>
-          <w:rFonts w:ascii="Garamond" w:hAnsi="Garamond"/>
-          <w:b/>
-          <w:bCs/>
-          <w:color w:val="auto"/>
-        </w:rPr>
-        <w:tab/>
-        <w:t xml:space="preserve">   </w:t>
-      </w:r>
-      <w:r>
-        <w:rPr>
-          <w:rFonts w:ascii="Garamond" w:hAnsi="Garamond"/>
-          <w:b/>
-          <w:bCs/>
-          <w:color w:val="auto"/>
-        </w:rPr>
-        <w:t xml:space="preserve">       </w:t>
-      </w:r>
-      <w:r>
-        <w:rPr>
-          <w:rFonts w:ascii="Garamond" w:hAnsi="Garamond"/>
-          <w:b/>
-          <w:bCs/>
-          <w:color w:val="auto"/>
-        </w:rPr>
-        <w:t xml:space="preserve">  </w:t>
-      </w:r>
-      <w:r>
-        <w:rPr>
-          <w:rFonts w:ascii="Garamond" w:hAnsi="Garamond"/>
-          <w:b/>
-          <w:bCs/>
-          <w:color w:val="auto"/>
-        </w:rPr>
-        <w:t>Oct</w:t>
-      </w:r>
-      <w:r>
-        <w:rPr>
-          <w:rFonts w:ascii="Garamond" w:hAnsi="Garamond"/>
-          <w:b/>
-          <w:bCs/>
-          <w:color w:val="auto"/>
-        </w:rPr>
-        <w:t xml:space="preserve">. </w:t>
-      </w:r>
-      <w:r>
-        <w:rPr>
-          <w:rFonts w:ascii="Garamond" w:hAnsi="Garamond"/>
-          <w:b/>
-          <w:bCs/>
-          <w:color w:val="auto"/>
-        </w:rPr>
-        <w:t>2022</w:t>
-      </w:r>
-      <w:r>
-        <w:rPr>
-          <w:rFonts w:ascii="Garamond" w:hAnsi="Garamond"/>
-          <w:b/>
-          <w:bCs/>
-          <w:color w:val="auto"/>
-        </w:rPr>
-        <w:t xml:space="preserve"> – </w:t>
-      </w:r>
-      <w:r>
-        <w:rPr>
-          <w:rFonts w:ascii="Garamond" w:hAnsi="Garamond"/>
-          <w:b/>
-          <w:bCs/>
-          <w:color w:val="auto"/>
-        </w:rPr>
-        <w:t>May 2023</w:t>
-      </w:r>
-    </w:p>
-    <w:p>
-      <w:pPr>
-        <w:pStyle w:val="Default"/>
-        <w:spacing w:line="252" w:lineRule="auto"/>
-        <w:rPr>
-          <w:rFonts w:ascii="Garamond" w:hAnsi="Garamond"/>
-          <w:bCs/>
-          <w:i/>
-        </w:rPr>
-      </w:pPr>
-      <w:r>
-        <w:rPr>
-          <w:rFonts w:ascii="Garamond" w:hAnsi="Garamond"/>
-          <w:bCs/>
-          <w:i/>
-          <w:color w:val="auto"/>
-        </w:rPr>
-        <w:t>Software Developer</w:t>
-      </w:r>
-      <w:r>
-        <w:rPr>
-          <w:rFonts w:ascii="Garamond" w:hAnsi="Garamond"/>
-          <w:bCs/>
-          <w:i/>
-        </w:rPr>
-        <w:tab/>
-      </w:r>
-      <w:r>
-        <w:rPr>
-          <w:rFonts w:ascii="Garamond" w:hAnsi="Garamond"/>
-          <w:bCs/>
-          <w:i/>
-        </w:rPr>
-        <w:tab/>
-      </w:r>
-      <w:r>
-        <w:rPr>
-          <w:rFonts w:ascii="Garamond" w:hAnsi="Garamond"/>
-          <w:bCs/>
-          <w:i/>
-          <w:color w:val="auto"/>
-        </w:rPr>
-        <w:tab/>
-      </w:r>
-      <w:r>
-        <w:rPr>
-          <w:rFonts w:ascii="Garamond" w:hAnsi="Garamond"/>
-          <w:bCs/>
-          <w:i/>
-          <w:color w:val="auto"/>
-        </w:rPr>
-        <w:tab/>
-      </w:r>
-      <w:r>
-        <w:rPr>
-          <w:rFonts w:ascii="Garamond" w:hAnsi="Garamond"/>
-          <w:bCs/>
-          <w:i/>
-          <w:color w:val="auto"/>
-        </w:rPr>
-        <w:tab/>
-      </w:r>
-      <w:r>
-        <w:rPr>
-          <w:rFonts w:ascii="Garamond" w:hAnsi="Garamond"/>
-          <w:bCs/>
-          <w:i/>
-          <w:color w:val="auto"/>
-        </w:rPr>
-        <w:tab/>
-      </w:r>
-      <w:r>
-        <w:rPr>
-          <w:rFonts w:ascii="Garamond" w:hAnsi="Garamond"/>
-          <w:bCs/>
-          <w:i/>
-          <w:color w:val="auto"/>
-        </w:rPr>
-        <w:tab/>
-      </w:r>
-      <w:r>
-        <w:rPr>
-          <w:rFonts w:ascii="Garamond" w:hAnsi="Garamond"/>
-          <w:bCs/>
-          <w:i/>
-          <w:color w:val="auto"/>
-        </w:rPr>
-        <w:tab/>
-      </w:r>
-      <w:r>
-        <w:rPr>
-          <w:rFonts w:ascii="Garamond" w:hAnsi="Garamond"/>
-          <w:bCs/>
-          <w:i/>
-          <w:color w:val="auto"/>
-        </w:rPr>
-        <w:tab/>
-      </w:r>
-      <w:r>
-        <w:rPr>
-          <w:rFonts w:ascii="Garamond" w:hAnsi="Garamond"/>
-          <w:bCs/>
-          <w:i/>
-          <w:color w:val="auto"/>
-        </w:rPr>
-        <w:tab/>
-      </w:r>
-      <w:r>
-        <w:rPr>
-          <w:rFonts w:ascii="Garamond" w:hAnsi="Garamond"/>
-          <w:bCs/>
-          <w:i/>
-          <w:color w:val="auto"/>
-        </w:rPr>
-        <w:t xml:space="preserve">     </w:t>
-      </w:r>
-      <w:r>
-        <w:rPr>
-          <w:rFonts w:ascii="Garamond" w:hAnsi="Garamond"/>
-          <w:bCs/>
-          <w:i/>
-          <w:color w:val="auto"/>
-        </w:rPr>
-        <w:tab/>
-        <w:t xml:space="preserve">      </w:t>
-      </w:r>
-      <w:r>
-        <w:rPr>
-          <w:rFonts w:ascii="Garamond" w:hAnsi="Garamond"/>
-          <w:bCs/>
-          <w:i/>
-          <w:color w:val="auto"/>
-        </w:rPr>
-        <w:t>Holmdel</w:t>
-      </w:r>
-      <w:r>
-        <w:rPr>
-          <w:rFonts w:ascii="Garamond" w:hAnsi="Garamond"/>
-          <w:bCs/>
-          <w:i/>
-          <w:color w:val="auto"/>
-        </w:rPr>
-        <w:t xml:space="preserve">, </w:t>
-      </w:r>
-      <w:r>
-        <w:rPr>
-          <w:rFonts w:ascii="Garamond" w:hAnsi="Garamond"/>
-          <w:bCs/>
-          <w:i/>
-          <w:color w:val="auto"/>
-        </w:rPr>
-        <w:t>NJ</w:t>
-      </w:r>
-    </w:p>
-    <w:p>
-      <w:pPr>
-        <w:pStyle w:val="Default"/>
-        <w:numPr>
-          <w:ilvl w:val="0"/>
-          <w:numId w:val="19"/>
-        </w:numPr>
-        <w:spacing w:line="252" w:lineRule="auto"/>
-        <w:rPr>
-          <w:rFonts w:ascii="Garamond" w:hAnsi="Garamond"/>
-          <w:bCs/>
-        </w:rPr>
-      </w:pPr>
-      <w:r>
-        <w:rPr>
-          <w:rFonts w:ascii="Garamond" w:hAnsi="Garamond"/>
-          <w:bCs/>
-        </w:rPr>
-        <w:t>Migrated a</w:t>
-      </w:r>
-      <w:r>
-        <w:rPr>
-          <w:rFonts w:ascii="Garamond" w:hAnsi="Garamond"/>
-          <w:bCs/>
-        </w:rPr>
-        <w:t xml:space="preserve"> coupled API</w:t>
-      </w:r>
-      <w:r>
-        <w:rPr>
-          <w:rFonts w:ascii="Garamond" w:hAnsi="Garamond"/>
-          <w:bCs/>
-        </w:rPr>
-        <w:t xml:space="preserve"> to a </w:t>
-      </w:r>
-      <w:r>
-        <w:rPr>
-          <w:rFonts w:ascii="Garamond" w:hAnsi="Garamond"/>
-          <w:bCs/>
-        </w:rPr>
-        <w:t>ASP.NET S</w:t>
-      </w:r>
-      <w:r>
-        <w:rPr>
-          <w:rFonts w:ascii="Garamond" w:hAnsi="Garamond"/>
-          <w:bCs/>
-        </w:rPr>
-        <w:t xml:space="preserve">erverless </w:t>
-      </w:r>
-      <w:r>
-        <w:rPr>
-          <w:rFonts w:ascii="Garamond" w:hAnsi="Garamond"/>
-          <w:bCs/>
-        </w:rPr>
-        <w:t xml:space="preserve">application on AWS </w:t>
-      </w:r>
-      <w:r>
-        <w:rPr>
-          <w:rFonts w:ascii="Garamond" w:hAnsi="Garamond"/>
-          <w:bCs/>
-        </w:rPr>
-        <w:t>Lambda to reduce maintenance overhead and produce quick deployments.</w:t>
-      </w:r>
-    </w:p>
-    <w:p>
-      <w:pPr>
-        <w:pStyle w:val="Default"/>
-        <w:numPr>
-          <w:ilvl w:val="0"/>
-          <w:numId w:val="19"/>
-        </w:numPr>
-        <w:spacing w:line="252" w:lineRule="auto"/>
-        <w:rPr>
-          <w:rFonts w:ascii="Garamond" w:hAnsi="Garamond"/>
-          <w:bCs/>
-        </w:rPr>
-      </w:pPr>
-      <w:r>
-        <w:rPr>
-          <w:rFonts w:ascii="Garamond" w:hAnsi="Garamond"/>
-          <w:bCs/>
-        </w:rPr>
-        <w:t>Conducted thorough research and testing to ensure that system designs and implementations are technically sound and meet performance requirements.</w:t>
-      </w:r>
-    </w:p>
-    <w:p>
-      <w:pPr>
-        <w:pStyle w:val="Default"/>
-        <w:numPr>
-          <w:ilvl w:val="0"/>
-          <w:numId w:val="19"/>
-        </w:numPr>
-        <w:spacing w:line="252" w:lineRule="auto"/>
-        <w:rPr>
-          <w:rFonts w:ascii="Garamond" w:hAnsi="Garamond"/>
-          <w:bCs/>
-        </w:rPr>
-      </w:pPr>
-      <w:r>
-        <w:rPr>
-          <w:rFonts w:ascii="Garamond" w:hAnsi="Garamond"/>
-          <w:bCs/>
-        </w:rPr>
-        <w:t>Identified weak points within the web applications and presented them to management with possible solutions to promote a secure environment.</w:t>
-      </w:r>
-    </w:p>
-    <w:p>
-      <w:pPr>
-        <w:pStyle w:val="Default"/>
-        <w:numPr>
-          <w:ilvl w:val="0"/>
-          <w:numId w:val="19"/>
-        </w:numPr>
-        <w:spacing w:line="252" w:lineRule="auto"/>
-        <w:rPr>
-          <w:rFonts w:ascii="Garamond" w:hAnsi="Garamond"/>
-          <w:b/>
-          <w:bCs/>
-          <w:color w:val="auto"/>
-          <w:sz w:val="20"/>
-        </w:rPr>
-      </w:pPr>
-      <w:r>
-        <w:rPr>
-          <w:rFonts w:ascii="Garamond" w:hAnsi="Garamond"/>
-          <w:bCs/>
-        </w:rPr>
-        <w:t>Analyzed system logs and identified performance bottlenecks, resulting in a 30% improvement in system response times.</w:t>
-      </w:r>
-    </w:p>
-    <w:p>
-      <w:pPr>
-        <w:pStyle w:val="Default"/>
-        <w:numPr>
-          <w:ilvl w:val="0"/>
-          <w:numId w:val="19"/>
-        </w:numPr>
-        <w:spacing w:line="252" w:lineRule="auto"/>
-        <w:rPr>
-          <w:rFonts w:ascii="Garamond" w:hAnsi="Garamond"/>
-          <w:b/>
-          <w:bCs/>
-          <w:color w:val="auto"/>
-          <w:sz w:val="20"/>
-        </w:rPr>
-      </w:pPr>
-      <w:r>
-        <w:rPr>
-          <w:rFonts w:ascii="Garamond" w:hAnsi="Garamond"/>
-          <w:bCs/>
-        </w:rPr>
-        <w:t xml:space="preserve">Utilized </w:t>
-      </w:r>
-      <w:proofErr w:type="spellStart"/>
-      <w:r>
-        <w:rPr>
-          <w:rFonts w:ascii="Garamond" w:hAnsi="Garamond"/>
-          <w:bCs/>
-        </w:rPr>
-        <w:t>OpenAPI</w:t>
-      </w:r>
-      <w:proofErr w:type="spellEnd"/>
-      <w:r>
-        <w:rPr>
-          <w:rFonts w:ascii="Garamond" w:hAnsi="Garamond"/>
-          <w:bCs/>
-        </w:rPr>
-        <w:t xml:space="preserve"> to proactively create API documentation as a solution to reduce redundancy in the front-end.</w:t>
-      </w:r>
-    </w:p>
-    <w:p>
-      <w:pPr>
-        <w:pStyle w:val="Default"/>
-        <w:spacing w:line="252" w:lineRule="auto"/>
-        <w:rPr>
-          <w:rFonts w:ascii="Garamond" w:hAnsi="Garamond"/>
-          <w:b/>
-          <w:bCs/>
-          <w:color w:val="auto"/>
-          <w:sz w:val="13"/>
-          <w:szCs w:val="18"/>
-        </w:rPr>
-      </w:pPr>
-      <w:r>
-        <w:rPr>
-          <w:rFonts w:ascii="Garamond" w:hAnsi="Garamond"/>
-          <w:b/>
-          <w:bCs/>
-          <w:color w:val="auto"/>
-          <w:sz w:val="20"/>
-        </w:rPr>
-        <w:t xml:space="preserve"> </w:t>
-      </w:r>
-    </w:p>
-    <w:p>
-      <w:pPr>
-        <w:pStyle w:val="Default"/>
-        <w:spacing w:line="252" w:lineRule="auto"/>
-        <w:rPr>
-          <w:rFonts w:ascii="Garamond" w:hAnsi="Garamond"/>
-          <w:b/>
-          <w:bCs/>
-          <w:color w:val="auto"/>
-        </w:rPr>
-      </w:pPr>
-      <w:r>
-        <w:rPr>
-          <w:rFonts w:ascii="Garamond" w:hAnsi="Garamond"/>
-          <w:b/>
-          <w:bCs/>
-          <w:color w:val="auto"/>
-        </w:rPr>
-        <w:t>Oceanside Mortgage Company</w:t>
-      </w:r>
-      <w:r>
-        <w:rPr>
-          <w:rFonts w:ascii="Garamond" w:hAnsi="Garamond"/>
-          <w:b/>
-          <w:bCs/>
-          <w:color w:val="auto"/>
-        </w:rPr>
-        <w:tab/>
-      </w:r>
-      <w:r>
-        <w:rPr>
-          <w:rFonts w:ascii="Garamond" w:hAnsi="Garamond"/>
-          <w:b/>
-          <w:bCs/>
-          <w:color w:val="auto"/>
-        </w:rPr>
-        <w:tab/>
-      </w:r>
-      <w:r>
-        <w:rPr>
-          <w:rFonts w:ascii="Garamond" w:hAnsi="Garamond"/>
-          <w:b/>
-          <w:bCs/>
-          <w:color w:val="auto"/>
-        </w:rPr>
-        <w:tab/>
-      </w:r>
-      <w:r>
-        <w:rPr>
-          <w:rFonts w:ascii="Garamond" w:hAnsi="Garamond"/>
-          <w:b/>
-          <w:bCs/>
-          <w:color w:val="auto"/>
-        </w:rPr>
-        <w:tab/>
-      </w:r>
-      <w:r>
-        <w:rPr>
-          <w:rFonts w:ascii="Garamond" w:hAnsi="Garamond"/>
-          <w:b/>
-          <w:bCs/>
-          <w:color w:val="auto"/>
-        </w:rPr>
-        <w:tab/>
-      </w:r>
-      <w:r>
-        <w:rPr>
-          <w:rFonts w:ascii="Garamond" w:hAnsi="Garamond"/>
-          <w:b/>
-          <w:bCs/>
-          <w:color w:val="auto"/>
-        </w:rPr>
-        <w:tab/>
-      </w:r>
-      <w:r>
-        <w:rPr>
-          <w:rFonts w:ascii="Garamond" w:hAnsi="Garamond"/>
-          <w:b/>
-          <w:bCs/>
-          <w:color w:val="auto"/>
-        </w:rPr>
-        <w:tab/>
-      </w:r>
-      <w:r>
-        <w:rPr>
-          <w:rFonts w:ascii="Garamond" w:hAnsi="Garamond"/>
-          <w:b/>
-          <w:bCs/>
-          <w:color w:val="auto"/>
-        </w:rPr>
-        <w:t xml:space="preserve">          </w:t>
-      </w:r>
-      <w:r>
-        <w:rPr>
-          <w:rFonts w:ascii="Garamond" w:hAnsi="Garamond"/>
-          <w:b/>
-          <w:bCs/>
-          <w:color w:val="auto"/>
-        </w:rPr>
-        <w:t xml:space="preserve"> </w:t>
-      </w:r>
-      <w:r>
-        <w:rPr>
-          <w:rFonts w:ascii="Garamond" w:hAnsi="Garamond"/>
-          <w:b/>
-          <w:bCs/>
-          <w:color w:val="auto"/>
-        </w:rPr>
-        <w:t>Feb</w:t>
-      </w:r>
-      <w:r>
-        <w:rPr>
-          <w:rFonts w:ascii="Garamond" w:hAnsi="Garamond"/>
-          <w:b/>
-          <w:bCs/>
-          <w:color w:val="auto"/>
-        </w:rPr>
-        <w:t>.</w:t>
-      </w:r>
-      <w:r>
-        <w:rPr>
-          <w:rFonts w:ascii="Garamond" w:hAnsi="Garamond"/>
-          <w:b/>
-          <w:bCs/>
-          <w:color w:val="auto"/>
-        </w:rPr>
-        <w:t xml:space="preserve"> </w:t>
-      </w:r>
-      <w:r>
-        <w:rPr>
-          <w:rFonts w:ascii="Garamond" w:hAnsi="Garamond"/>
-          <w:b/>
-          <w:bCs/>
-          <w:color w:val="auto"/>
-        </w:rPr>
-        <w:t>2021</w:t>
-      </w:r>
-      <w:r>
-        <w:rPr>
-          <w:rFonts w:ascii="Garamond" w:hAnsi="Garamond"/>
-          <w:b/>
-          <w:bCs/>
-          <w:color w:val="auto"/>
-        </w:rPr>
-        <w:t xml:space="preserve"> – </w:t>
-      </w:r>
-      <w:r>
-        <w:rPr>
-          <w:rFonts w:ascii="Garamond" w:hAnsi="Garamond"/>
-          <w:b/>
-          <w:bCs/>
-          <w:color w:val="auto"/>
-        </w:rPr>
-        <w:t>Sept.</w:t>
-      </w:r>
-      <w:r>
-        <w:rPr>
-          <w:rFonts w:ascii="Garamond" w:hAnsi="Garamond"/>
-          <w:b/>
-          <w:bCs/>
-          <w:color w:val="auto"/>
-        </w:rPr>
-        <w:t xml:space="preserve"> </w:t>
-      </w:r>
-      <w:r>
-        <w:rPr>
-          <w:rFonts w:ascii="Garamond" w:hAnsi="Garamond"/>
-          <w:b/>
-          <w:bCs/>
-          <w:color w:val="auto"/>
-        </w:rPr>
-        <w:t>2022</w:t>
-      </w:r>
-    </w:p>
-    <w:p>
-      <w:pPr>
-        <w:pStyle w:val="Default"/>
-        <w:spacing w:line="252" w:lineRule="auto"/>
-        <w:rPr>
-          <w:rFonts w:ascii="Garamond" w:hAnsi="Garamond"/>
-          <w:bCs/>
-          <w:i/>
-          <w:color w:val="auto"/>
-        </w:rPr>
-      </w:pPr>
-      <w:r>
-        <w:rPr>
-          <w:rFonts w:ascii="Garamond" w:hAnsi="Garamond"/>
-          <w:bCs/>
-          <w:i/>
-          <w:color w:val="auto"/>
-        </w:rPr>
-        <w:t>Lead Software Developer</w:t>
-      </w:r>
-      <w:r>
-        <w:rPr>
-          <w:rFonts w:ascii="Garamond" w:hAnsi="Garamond"/>
-          <w:bCs/>
-          <w:i/>
-          <w:color w:val="auto"/>
-        </w:rPr>
-        <w:tab/>
-      </w:r>
-      <w:r>
-        <w:rPr>
-          <w:rFonts w:ascii="Garamond" w:hAnsi="Garamond"/>
-          <w:bCs/>
-          <w:i/>
-          <w:color w:val="auto"/>
-        </w:rPr>
-        <w:tab/>
-      </w:r>
-      <w:r>
-        <w:rPr>
-          <w:rFonts w:ascii="Garamond" w:hAnsi="Garamond"/>
-          <w:bCs/>
-          <w:i/>
-          <w:color w:val="auto"/>
-        </w:rPr>
-        <w:tab/>
-      </w:r>
-      <w:r>
-        <w:rPr>
-          <w:rFonts w:ascii="Garamond" w:hAnsi="Garamond"/>
-          <w:bCs/>
-          <w:i/>
-          <w:color w:val="auto"/>
-        </w:rPr>
-        <w:tab/>
-      </w:r>
-      <w:r>
-        <w:rPr>
-          <w:rFonts w:ascii="Garamond" w:hAnsi="Garamond"/>
-          <w:bCs/>
-          <w:i/>
-          <w:color w:val="auto"/>
-        </w:rPr>
-        <w:tab/>
-      </w:r>
-      <w:r>
-        <w:rPr>
-          <w:rFonts w:ascii="Garamond" w:hAnsi="Garamond"/>
-          <w:bCs/>
-          <w:i/>
-          <w:color w:val="auto"/>
-        </w:rPr>
-        <w:tab/>
-      </w:r>
-      <w:r>
-        <w:rPr>
-          <w:rFonts w:ascii="Garamond" w:hAnsi="Garamond"/>
-          <w:bCs/>
-          <w:i/>
-          <w:color w:val="auto"/>
-        </w:rPr>
-        <w:tab/>
-      </w:r>
-      <w:r>
-        <w:rPr>
-          <w:rFonts w:ascii="Garamond" w:hAnsi="Garamond"/>
-          <w:bCs/>
-          <w:i/>
-          <w:color w:val="auto"/>
-        </w:rPr>
-        <w:tab/>
-      </w:r>
-      <w:r>
-        <w:rPr>
-          <w:rFonts w:ascii="Garamond" w:hAnsi="Garamond"/>
-          <w:bCs/>
-          <w:i/>
-          <w:color w:val="auto"/>
-        </w:rPr>
-        <w:tab/>
-      </w:r>
-      <w:r>
-        <w:rPr>
-          <w:rFonts w:ascii="Garamond" w:hAnsi="Garamond"/>
-          <w:bCs/>
-          <w:i/>
-          <w:color w:val="auto"/>
-        </w:rPr>
-        <w:tab/>
-      </w:r>
-      <w:proofErr w:type="gramStart"/>
-      <w:r>
-        <w:rPr>
-          <w:rFonts w:ascii="Garamond" w:hAnsi="Garamond"/>
-          <w:bCs/>
-          <w:i/>
-          <w:color w:val="auto"/>
-        </w:rPr>
-        <w:tab/>
-        <w:t xml:space="preserve">  </w:t>
-      </w:r>
-      <w:r>
-        <w:rPr>
-          <w:rFonts w:ascii="Garamond" w:hAnsi="Garamond"/>
-          <w:bCs/>
-          <w:i/>
-          <w:color w:val="auto"/>
-        </w:rPr>
-        <w:t>Toms</w:t>
-      </w:r>
-      <w:proofErr w:type="gramEnd"/>
-      <w:r>
-        <w:rPr>
-          <w:rFonts w:ascii="Garamond" w:hAnsi="Garamond"/>
-          <w:bCs/>
-          <w:i/>
-          <w:color w:val="auto"/>
-        </w:rPr>
-        <w:t xml:space="preserve"> River</w:t>
-      </w:r>
-      <w:r>
-        <w:rPr>
-          <w:rFonts w:ascii="Garamond" w:hAnsi="Garamond"/>
-          <w:bCs/>
-          <w:i/>
-          <w:color w:val="auto"/>
-        </w:rPr>
-        <w:t xml:space="preserve">, </w:t>
-      </w:r>
-      <w:r>
-        <w:rPr>
-          <w:rFonts w:ascii="Garamond" w:hAnsi="Garamond"/>
-          <w:bCs/>
-          <w:i/>
-          <w:color w:val="auto"/>
-        </w:rPr>
-        <w:t>NJ</w:t>
-      </w:r>
-    </w:p>
-    <w:p>
-      <w:pPr>
-        <w:pStyle w:val="Default"/>
-        <w:numPr>
-          <w:ilvl w:val="0"/>
-          <w:numId w:val="13"/>
-        </w:numPr>
-        <w:spacing w:line="252" w:lineRule="auto"/>
-        <w:rPr>
-          <w:rFonts w:ascii="Garamond" w:hAnsi="Garamond"/>
-          <w:bCs/>
-          <w:color w:val="auto"/>
-        </w:rPr>
-      </w:pPr>
-      <w:r>
-        <w:rPr>
-          <w:rFonts w:ascii="Garamond" w:hAnsi="Garamond"/>
-          <w:bCs/>
-          <w:color w:val="auto"/>
-        </w:rPr>
-        <w:t xml:space="preserve">Designed and developed a document e-signature tool </w:t>
-      </w:r>
-      <w:r>
-        <w:rPr>
-          <w:rFonts w:ascii="Garamond" w:hAnsi="Garamond"/>
-          <w:bCs/>
-          <w:color w:val="auto"/>
-        </w:rPr>
-        <w:t xml:space="preserve">in C# </w:t>
-      </w:r>
-      <w:r>
-        <w:rPr>
-          <w:rFonts w:ascii="Garamond" w:hAnsi="Garamond"/>
-          <w:bCs/>
-          <w:color w:val="auto"/>
-        </w:rPr>
-        <w:t>which resulted in a 20% increase in monthly closed loans on average.</w:t>
-      </w:r>
-    </w:p>
-    <w:p>
-      <w:pPr>
-        <w:pStyle w:val="Default"/>
-        <w:numPr>
-          <w:ilvl w:val="0"/>
-          <w:numId w:val="13"/>
-        </w:numPr>
-        <w:spacing w:line="252" w:lineRule="auto"/>
-        <w:rPr>
-          <w:rFonts w:ascii="Garamond" w:hAnsi="Garamond"/>
-          <w:bCs/>
-          <w:color w:val="auto"/>
-        </w:rPr>
-      </w:pPr>
-      <w:r>
-        <w:rPr>
-          <w:rFonts w:ascii="Garamond" w:hAnsi="Garamond"/>
-          <w:bCs/>
-          <w:color w:val="auto"/>
-        </w:rPr>
-        <w:t>Reverse-engineered various crucial systems amidst a company transition which significantly reduced overall downtime.</w:t>
-      </w:r>
-    </w:p>
-    <w:p>
-      <w:pPr>
-        <w:pStyle w:val="Default"/>
-        <w:numPr>
-          <w:ilvl w:val="0"/>
-          <w:numId w:val="13"/>
-        </w:numPr>
-        <w:spacing w:line="252" w:lineRule="auto"/>
-        <w:rPr>
-          <w:rFonts w:ascii="Garamond" w:hAnsi="Garamond"/>
-          <w:bCs/>
-          <w:color w:val="auto"/>
-        </w:rPr>
-      </w:pPr>
-      <w:r>
-        <w:rPr>
-          <w:rFonts w:ascii="Garamond" w:hAnsi="Garamond"/>
-          <w:bCs/>
-          <w:color w:val="auto"/>
-        </w:rPr>
-        <w:t>Created scripts for managing users to reduce tedious responsibilities and prioritize meeting development deadlines.</w:t>
-      </w:r>
-    </w:p>
-    <w:p>
-      <w:pPr>
-        <w:pStyle w:val="Default"/>
-        <w:numPr>
-          <w:ilvl w:val="0"/>
-          <w:numId w:val="13"/>
-        </w:numPr>
-        <w:spacing w:line="252" w:lineRule="auto"/>
-        <w:rPr>
-          <w:rFonts w:ascii="Garamond" w:hAnsi="Garamond"/>
-          <w:bCs/>
-          <w:color w:val="auto"/>
-        </w:rPr>
-      </w:pPr>
-      <w:r>
-        <w:rPr>
-          <w:rFonts w:ascii="Garamond" w:hAnsi="Garamond"/>
-          <w:bCs/>
-          <w:color w:val="auto"/>
-        </w:rPr>
-        <w:t xml:space="preserve">Through strategic market research, </w:t>
-      </w:r>
-      <w:r>
-        <w:rPr>
-          <w:rFonts w:ascii="Garamond" w:hAnsi="Garamond"/>
-          <w:bCs/>
-          <w:color w:val="auto"/>
-        </w:rPr>
-        <w:t>identified Jira as an ideal solution for managing our SDLC, resulting in a large improvement in production efficiency.</w:t>
-      </w:r>
-    </w:p>
-    <w:p>
-      <w:pPr>
-        <w:pStyle w:val="Default"/>
-        <w:numPr>
-          <w:ilvl w:val="0"/>
-          <w:numId w:val="13"/>
-        </w:numPr>
-        <w:spacing w:line="252" w:lineRule="auto"/>
-        <w:rPr>
-          <w:rFonts w:ascii="Garamond" w:hAnsi="Garamond"/>
-          <w:bCs/>
-          <w:color w:val="auto"/>
-        </w:rPr>
-      </w:pPr>
-      <w:r>
-        <w:rPr>
-          <w:rFonts w:ascii="Garamond" w:hAnsi="Garamond"/>
-          <w:bCs/>
-          <w:color w:val="auto"/>
-        </w:rPr>
-        <w:t>Established a system to keep track of all loan assisting integrations for regulatory updates which reduced tickets by 25%.</w:t>
-      </w:r>
-    </w:p>
-    <w:p>
-      <w:pPr>
-        <w:pStyle w:val="Default"/>
-        <w:numPr>
-          <w:ilvl w:val="0"/>
-          <w:numId w:val="13"/>
-        </w:numPr>
-        <w:spacing w:line="252" w:lineRule="auto"/>
-        <w:rPr>
-          <w:rFonts w:ascii="Garamond" w:hAnsi="Garamond"/>
-          <w:bCs/>
-          <w:color w:val="auto"/>
-        </w:rPr>
-      </w:pPr>
-      <w:r>
-        <w:rPr>
-          <w:rFonts w:ascii="Garamond" w:hAnsi="Garamond"/>
-          <w:bCs/>
-          <w:color w:val="auto"/>
-        </w:rPr>
-        <w:t>Developed macros that streamlined and automated routine tasks, greatly reducing time and effort for various departments after noticing their bottlenecks.</w:t>
-      </w:r>
-    </w:p>
-    <w:p>
-      <w:pPr>
-        <w:pStyle w:val="Default"/>
-        <w:spacing w:line="252" w:lineRule="auto"/>
-        <w:rPr>
-          <w:rFonts w:ascii="Garamond" w:hAnsi="Garamond"/>
-          <w:bCs/>
-          <w:color w:val="auto"/>
-          <w:sz w:val="13"/>
-          <w:szCs w:val="18"/>
-        </w:rPr>
-      </w:pPr>
-    </w:p>
-    <w:p>
-      <w:pPr>
-        <w:pStyle w:val="Default"/>
-        <w:pBdr>
-          <w:bottom w:val="single" w:sz="6" w:space="1" w:color="auto"/>
-        </w:pBdr>
-        <w:spacing w:line="252" w:lineRule="auto"/>
-        <w:rPr>
-          <w:rFonts w:ascii="Garamond" w:hAnsi="Garamond"/>
-          <w:b/>
-          <w:bCs/>
-          <w:color w:val="000000" w:themeColor="text1"/>
-        </w:rPr>
-      </w:pPr>
-      <w:r>
-        <w:rPr>
-          <w:rFonts w:ascii="Garamond" w:hAnsi="Garamond"/>
-          <w:b/>
-          <w:bCs/>
-          <w:color w:val="auto"/>
-        </w:rPr>
-        <w:t>EDUCATION</w:t>
-      </w:r>
-    </w:p>
-    <w:p>
-      <w:pPr>
-        <w:pStyle w:val="Default"/>
-        <w:tabs>
-          <w:tab w:val="left" w:pos="1660"/>
-        </w:tabs>
-        <w:spacing w:line="252" w:lineRule="auto"/>
-        <w:rPr>
-          <w:rFonts w:ascii="Garamond" w:hAnsi="Garamond"/>
-          <w:b/>
-          <w:bCs/>
-          <w:color w:val="auto"/>
-          <w:sz w:val="12"/>
-          <w:szCs w:val="12"/>
-        </w:rPr>
-      </w:pPr>
-      <w:r>
-        <w:rPr>
-          <w:rFonts w:ascii="Garamond" w:hAnsi="Garamond"/>
-          <w:b/>
-          <w:bCs/>
-          <w:color w:val="auto"/>
-          <w:sz w:val="12"/>
-          <w:szCs w:val="12"/>
-        </w:rPr>
-        <w:tab/>
-      </w:r>
-    </w:p>
-    <w:p>
-      <w:pPr>
-        <w:pStyle w:val="Default"/>
-        <w:spacing w:line="252" w:lineRule="auto"/>
-        <w:rPr>
-          <w:rFonts w:ascii="Garamond" w:hAnsi="Garamond"/>
-          <w:b/>
-          <w:bCs/>
-          <w:color w:val="auto"/>
-        </w:rPr>
-      </w:pPr>
-      <w:r>
-        <w:rPr>
-          <w:rFonts w:ascii="Garamond" w:hAnsi="Garamond"/>
-          <w:b/>
-          <w:bCs/>
-          <w:color w:val="auto"/>
-        </w:rPr>
-        <w:t>Rutgers University</w:t>
-      </w:r>
-      <w:r>
-        <w:rPr>
-          <w:rFonts w:ascii="Garamond" w:hAnsi="Garamond"/>
-          <w:b/>
-          <w:bCs/>
-          <w:color w:val="auto"/>
-        </w:rPr>
-        <w:t xml:space="preserve"> </w:t>
-      </w:r>
-      <w:r>
-        <w:rPr>
-          <w:rFonts w:ascii="Garamond" w:hAnsi="Garamond"/>
-          <w:b/>
-          <w:bCs/>
-          <w:color w:val="auto"/>
-        </w:rPr>
-        <w:tab/>
-      </w:r>
-      <w:r>
-        <w:rPr>
-          <w:rFonts w:ascii="Garamond" w:hAnsi="Garamond"/>
-          <w:b/>
-          <w:bCs/>
-          <w:color w:val="auto"/>
-        </w:rPr>
-        <w:tab/>
-      </w:r>
-      <w:r>
-        <w:rPr>
-          <w:rFonts w:ascii="Garamond" w:hAnsi="Garamond"/>
-          <w:b/>
-          <w:bCs/>
-          <w:color w:val="auto"/>
-        </w:rPr>
-        <w:tab/>
-      </w:r>
-      <w:r>
-        <w:rPr>
-          <w:rFonts w:ascii="Garamond" w:hAnsi="Garamond"/>
-          <w:b/>
-          <w:bCs/>
-          <w:color w:val="auto"/>
-        </w:rPr>
-        <w:tab/>
-      </w:r>
-      <w:r>
-        <w:rPr>
-          <w:rFonts w:ascii="Garamond" w:hAnsi="Garamond"/>
-          <w:b/>
-          <w:bCs/>
-          <w:color w:val="auto"/>
-        </w:rPr>
-        <w:tab/>
-        <w:t xml:space="preserve">                     </w:t>
-      </w:r>
-      <w:r>
-        <w:rPr>
-          <w:rFonts w:ascii="Garamond" w:hAnsi="Garamond"/>
-          <w:b/>
-          <w:bCs/>
-          <w:color w:val="auto"/>
-        </w:rPr>
-        <w:tab/>
-        <w:t xml:space="preserve">        </w:t>
-      </w:r>
-      <w:r>
-        <w:rPr>
-          <w:rFonts w:ascii="Garamond" w:hAnsi="Garamond"/>
-          <w:b/>
-          <w:bCs/>
-          <w:color w:val="auto"/>
-        </w:rPr>
-        <w:tab/>
-      </w:r>
-      <w:r>
-        <w:rPr>
-          <w:rFonts w:ascii="Garamond" w:hAnsi="Garamond"/>
-          <w:b/>
-          <w:bCs/>
-          <w:color w:val="auto"/>
-        </w:rPr>
-        <w:tab/>
-        <w:t xml:space="preserve">      </w:t>
-      </w:r>
-      <w:r>
-        <w:rPr>
-          <w:rFonts w:ascii="Garamond" w:hAnsi="Garamond"/>
-          <w:b/>
-          <w:bCs/>
-          <w:color w:val="auto"/>
-        </w:rPr>
-        <w:tab/>
-      </w:r>
-      <w:r>
-        <w:rPr>
-          <w:rFonts w:ascii="Garamond" w:hAnsi="Garamond"/>
-          <w:b/>
-          <w:bCs/>
-          <w:color w:val="auto"/>
-        </w:rPr>
-        <w:tab/>
-        <w:t xml:space="preserve">       </w:t>
-      </w:r>
-      <w:proofErr w:type="gramStart"/>
-      <w:r>
-        <w:rPr>
-          <w:rFonts w:ascii="Garamond" w:hAnsi="Garamond"/>
-          <w:b/>
-          <w:bCs/>
-          <w:color w:val="auto"/>
-        </w:rPr>
-        <w:t>May</w:t>
-      </w:r>
-      <w:r>
-        <w:rPr>
-          <w:rFonts w:ascii="Garamond" w:hAnsi="Garamond"/>
-          <w:b/>
-          <w:bCs/>
-          <w:color w:val="auto"/>
-        </w:rPr>
-        <w:t>,</w:t>
-      </w:r>
-      <w:proofErr w:type="gramEnd"/>
-      <w:r>
-        <w:rPr>
-          <w:rFonts w:ascii="Garamond" w:hAnsi="Garamond"/>
-          <w:b/>
-          <w:bCs/>
-          <w:color w:val="auto"/>
-        </w:rPr>
-        <w:t xml:space="preserve"> </w:t>
-      </w:r>
-      <w:r>
-        <w:rPr>
-          <w:rFonts w:ascii="Garamond" w:hAnsi="Garamond"/>
-          <w:b/>
-          <w:bCs/>
-          <w:color w:val="auto"/>
-        </w:rPr>
-        <w:t>2019</w:t>
-      </w:r>
-      <w:r>
-        <w:rPr>
-          <w:rFonts w:ascii="Garamond" w:hAnsi="Garamond"/>
-          <w:b/>
-          <w:bCs/>
-          <w:color w:val="auto"/>
-        </w:rPr>
-        <w:t xml:space="preserve"> </w:t>
-      </w:r>
-    </w:p>
-    <w:p>
-      <w:pPr>
-        <w:pStyle w:val="Default"/>
-        <w:spacing w:line="252" w:lineRule="auto"/>
-        <w:rPr>
-          <w:rFonts w:ascii="Garamond" w:hAnsi="Garamond"/>
-          <w:i/>
-          <w:iCs/>
-          <w:color w:val="auto"/>
-        </w:rPr>
-      </w:pPr>
-      <w:r>
-        <w:rPr>
-          <w:rFonts w:ascii="Garamond" w:hAnsi="Garamond"/>
-          <w:i/>
-          <w:iCs/>
-          <w:color w:val="auto"/>
-        </w:rPr>
-        <w:t>B</w:t>
-      </w:r>
-      <w:r>
-        <w:rPr>
-          <w:rFonts w:ascii="Garamond" w:hAnsi="Garamond"/>
-          <w:i/>
-          <w:iCs/>
-          <w:color w:val="auto"/>
-        </w:rPr>
-        <w:t>.A</w:t>
-      </w:r>
-      <w:r>
-        <w:rPr>
-          <w:rFonts w:ascii="Garamond" w:hAnsi="Garamond"/>
-          <w:i/>
-          <w:iCs/>
-          <w:color w:val="auto"/>
-        </w:rPr>
-        <w:t>. Computer Science</w:t>
-      </w:r>
-      <w:r>
-        <w:rPr>
-          <w:rFonts w:ascii="Garamond" w:hAnsi="Garamond"/>
-          <w:i/>
-          <w:iCs/>
-          <w:color w:val="auto"/>
-        </w:rPr>
-        <w:tab/>
-      </w:r>
-      <w:r>
-        <w:rPr>
-          <w:rFonts w:ascii="Garamond" w:hAnsi="Garamond"/>
-          <w:i/>
-          <w:iCs/>
-          <w:color w:val="auto"/>
-        </w:rPr>
-        <w:tab/>
-      </w:r>
-      <w:r>
-        <w:rPr>
-          <w:rFonts w:ascii="Garamond" w:hAnsi="Garamond"/>
-          <w:i/>
-          <w:iCs/>
-          <w:color w:val="auto"/>
-        </w:rPr>
-        <w:tab/>
-      </w:r>
-      <w:r>
-        <w:rPr>
-          <w:rFonts w:ascii="Garamond" w:hAnsi="Garamond"/>
-          <w:i/>
-          <w:iCs/>
-          <w:color w:val="auto"/>
-        </w:rPr>
-        <w:tab/>
-      </w:r>
-      <w:r>
-        <w:rPr>
-          <w:rFonts w:ascii="Garamond" w:hAnsi="Garamond"/>
-          <w:i/>
-          <w:iCs/>
-          <w:color w:val="auto"/>
-        </w:rPr>
-        <w:tab/>
-        <w:t xml:space="preserve">   </w:t>
-      </w:r>
-      <w:r>
-        <w:rPr>
-          <w:rFonts w:ascii="Garamond" w:hAnsi="Garamond"/>
-          <w:i/>
-          <w:iCs/>
-          <w:color w:val="auto"/>
-        </w:rPr>
-        <w:tab/>
-      </w:r>
-      <w:r>
-        <w:rPr>
-          <w:rFonts w:ascii="Garamond" w:hAnsi="Garamond"/>
-          <w:i/>
-          <w:iCs/>
-          <w:color w:val="auto"/>
-        </w:rPr>
-        <w:tab/>
-      </w:r>
-      <w:r>
-        <w:rPr>
-          <w:rFonts w:ascii="Garamond" w:hAnsi="Garamond"/>
-          <w:i/>
-          <w:iCs/>
-          <w:color w:val="auto"/>
-        </w:rPr>
-        <w:tab/>
-        <w:t xml:space="preserve">          </w:t>
-      </w:r>
-      <w:r>
-        <w:rPr>
-          <w:rFonts w:ascii="Garamond" w:hAnsi="Garamond"/>
-          <w:i/>
-          <w:iCs/>
-          <w:color w:val="auto"/>
-        </w:rPr>
-        <w:t xml:space="preserve">  </w:t>
-      </w:r>
-      <w:r>
-        <w:rPr>
-          <w:rFonts w:ascii="Garamond" w:hAnsi="Garamond"/>
-          <w:i/>
-          <w:iCs/>
-          <w:color w:val="auto"/>
-        </w:rPr>
-        <w:tab/>
-        <w:t xml:space="preserve">        New Brunswick</w:t>
-      </w:r>
-      <w:r>
-        <w:rPr>
-          <w:rFonts w:ascii="Garamond" w:hAnsi="Garamond"/>
-          <w:i/>
-          <w:iCs/>
-          <w:color w:val="auto"/>
-        </w:rPr>
-        <w:t xml:space="preserve">, </w:t>
-      </w:r>
-      <w:r>
-        <w:rPr>
-          <w:rFonts w:ascii="Garamond" w:hAnsi="Garamond"/>
-          <w:i/>
-          <w:iCs/>
-          <w:color w:val="auto"/>
-        </w:rPr>
-        <w:t>NJ</w:t>
-      </w:r>
-    </w:p>
-    <w:p>
-      <w:pPr>
-        <w:pStyle w:val="Default"/>
-        <w:spacing w:line="252" w:lineRule="auto"/>
-        <w:rPr>
-          <w:rFonts w:ascii="Garamond" w:hAnsi="Garamond"/>
-          <w:color w:val="auto"/>
-          <w:sz w:val="13"/>
-          <w:szCs w:val="18"/>
-        </w:rPr>
-      </w:pPr>
-    </w:p>
-    <w:p>
-      <w:pPr>
-        <w:pStyle w:val="Default"/>
-        <w:pBdr>
-          <w:bottom w:val="single" w:sz="6" w:space="1" w:color="auto"/>
-        </w:pBdr>
-        <w:spacing w:line="252" w:lineRule="auto"/>
-        <w:rPr>
-          <w:rFonts w:ascii="Garamond" w:hAnsi="Garamond"/>
-          <w:b/>
-          <w:bCs/>
-          <w:color w:val="auto"/>
-        </w:rPr>
-      </w:pPr>
-      <w:r>
-        <w:rPr>
-          <w:rFonts w:ascii="Garamond" w:hAnsi="Garamond"/>
-          <w:b/>
-          <w:bCs/>
-          <w:color w:val="auto"/>
-        </w:rPr>
-        <w:t>SKILLS</w:t>
-      </w:r>
-    </w:p>
-    <w:p>
-      <w:pPr>
-        <w:pStyle w:val="Default"/>
-        <w:spacing w:line="252" w:lineRule="auto"/>
-        <w:rPr>
-          <w:rFonts w:ascii="Garamond" w:hAnsi="Garamond"/>
-          <w:color w:val="auto"/>
-          <w:sz w:val="11"/>
-          <w:szCs w:val="11"/>
+          <w:szCs w:val="13"/>
           <w:u w:val="single"/>
         </w:rPr>
       </w:pPr>
@@ -2044,16 +301,7 @@
           <w:bCs/>
           <w:color w:val="auto"/>
         </w:rPr>
-        <w:t>Languages</w:t>
-      </w:r>
-      <w:r>
-        <w:rPr>
-          <w:rFonts w:ascii="Garamond" w:hAnsi="Garamond"/>
-          <w:b/>
-          <w:bCs/>
-          <w:color w:val="auto"/>
-        </w:rPr>
-        <w:t xml:space="preserve">: </w:t>
+        <w:t xml:space="preserve">Languages: </w:t>
       </w:r>
       <w:r>
         <w:rPr>
@@ -2083,16 +331,7 @@
           <w:bCs/>
           <w:color w:val="auto"/>
         </w:rPr>
-        <w:t>Framework</w:t>
-      </w:r>
-      <w:r>
-        <w:rPr>
-          <w:rFonts w:ascii="Garamond" w:hAnsi="Garamond"/>
-          <w:b/>
-          <w:bCs/>
-          <w:color w:val="auto"/>
-        </w:rPr>
-        <w:t xml:space="preserve">s: </w:t>
+        <w:t xml:space="preserve">Frameworks: </w:t>
       </w:r>
       <w:r>
         <w:rPr>
@@ -2107,23 +346,15 @@
           <w:bCs/>
           <w:color w:val="auto"/>
         </w:rPr>
-        <w:t>.NET</w:t>
-      </w:r>
-      <w:r>
-        <w:rPr>
-          <w:rFonts w:ascii="Garamond" w:hAnsi="Garamond"/>
-          <w:bCs/>
-          <w:color w:val="auto"/>
-        </w:rPr>
-        <w:t>; Entity</w:t>
-      </w:r>
-      <w:r>
-        <w:rPr>
-          <w:rFonts w:ascii="Garamond" w:hAnsi="Garamond"/>
-          <w:bCs/>
-          <w:color w:val="auto"/>
-        </w:rPr>
-        <w:t>; Django; Flask</w:t>
+        <w:t>.NET; Entity; Django; Flask</w:t>
+      </w:r>
+      <w:r>
+        <w:rPr>
+          <w:rFonts w:ascii="Garamond" w:hAnsi="Garamond"/>
+          <w:bCs/>
+          <w:color w:val="auto"/>
+        </w:rPr>
+        <w:t>; React</w:t>
       </w:r>
     </w:p>
     <w:p>
@@ -2155,15 +386,7 @@
           <w:bCs/>
           <w:color w:val="auto"/>
         </w:rPr>
-        <w:t>MySq</w:t>
-      </w:r>
-      <w:r>
-        <w:rPr>
-          <w:rFonts w:ascii="Garamond" w:hAnsi="Garamond"/>
-          <w:bCs/>
-          <w:color w:val="auto"/>
-        </w:rPr>
-        <w:t>l</w:t>
+        <w:t>MySql</w:t>
       </w:r>
       <w:proofErr w:type="spellEnd"/>
       <w:r>
@@ -2172,15 +395,7 @@
           <w:bCs/>
           <w:color w:val="auto"/>
         </w:rPr>
-        <w:t>;</w:t>
-      </w:r>
-      <w:r>
-        <w:rPr>
-          <w:rFonts w:ascii="Garamond" w:hAnsi="Garamond"/>
-          <w:bCs/>
-          <w:color w:val="auto"/>
-        </w:rPr>
-        <w:t xml:space="preserve"> PostgreSQL</w:t>
+        <w:t>; PostgreSQL</w:t>
       </w:r>
     </w:p>
     <w:p>
@@ -2213,9 +428,1194 @@
         </w:rPr>
         <w:t>AWS</w:t>
       </w:r>
+      <w:r>
+        <w:rPr>
+          <w:rFonts w:ascii="Garamond" w:hAnsi="Garamond"/>
+          <w:bCs/>
+          <w:color w:val="auto"/>
+        </w:rPr>
+        <w:t xml:space="preserve"> (Lambda, EC2, RDS, Secrets Manager, Route53)</w:t>
+      </w:r>
+    </w:p>
+    <w:p>
+      <w:pPr>
+        <w:pStyle w:val="Default"/>
+        <w:pBdr>
+          <w:bottom w:val="single" w:sz="6" w:space="1" w:color="auto"/>
+        </w:pBdr>
+        <w:rPr>
+          <w:rFonts w:ascii="Garamond" w:hAnsi="Garamond"/>
+          <w:b/>
+          <w:bCs/>
+          <w:color w:val="auto"/>
+          <w:sz w:val="20"/>
+          <w:szCs w:val="20"/>
+        </w:rPr>
+      </w:pPr>
+    </w:p>
+    <w:p>
+      <w:pPr>
+        <w:pStyle w:val="Default"/>
+        <w:pBdr>
+          <w:bottom w:val="single" w:sz="6" w:space="1" w:color="auto"/>
+        </w:pBdr>
+        <w:spacing w:line="252" w:lineRule="auto"/>
+        <w:rPr>
+          <w:rFonts w:ascii="Garamond" w:hAnsi="Garamond"/>
+          <w:b/>
+          <w:bCs/>
+          <w:color w:val="auto"/>
+        </w:rPr>
+      </w:pPr>
+      <w:r>
+        <w:rPr>
+          <w:rFonts w:ascii="Garamond" w:hAnsi="Garamond"/>
+          <w:b/>
+          <w:bCs/>
+          <w:color w:val="auto"/>
+        </w:rPr>
+        <w:t>WORK EXPERIENCE</w:t>
+      </w:r>
+    </w:p>
+    <w:p>
+      <w:pPr>
+        <w:pStyle w:val="Default"/>
+        <w:spacing w:line="252" w:lineRule="auto"/>
+        <w:rPr>
+          <w:rFonts w:ascii="Garamond" w:hAnsi="Garamond"/>
+          <w:b/>
+          <w:bCs/>
+          <w:color w:val="auto"/>
+          <w:sz w:val="13"/>
+          <w:szCs w:val="13"/>
+          <w:u w:val="single"/>
+        </w:rPr>
+      </w:pPr>
+    </w:p>
+    <w:p>
+      <w:pPr>
+        <w:pStyle w:val="Default"/>
+        <w:tabs>
+          <w:tab w:val="right" w:pos="10800"/>
+        </w:tabs>
+        <w:spacing w:line="252" w:lineRule="auto"/>
+        <w:rPr>
+          <w:rFonts w:ascii="Garamond" w:hAnsi="Garamond"/>
+          <w:b/>
+          <w:bCs/>
+          <w:color w:val="auto"/>
+        </w:rPr>
+      </w:pPr>
+      <w:r>
+        <w:rPr>
+          <w:rFonts w:ascii="Garamond" w:hAnsi="Garamond"/>
+          <w:b/>
+          <w:bCs/>
+          <w:color w:val="auto"/>
+        </w:rPr>
+        <w:t>Toppan Merrill</w:t>
+      </w:r>
+      <w:r>
+        <w:rPr>
+          <w:rFonts w:ascii="Garamond" w:hAnsi="Garamond"/>
+          <w:b/>
+          <w:bCs/>
+          <w:color w:val="auto"/>
+        </w:rPr>
+        <w:tab/>
+      </w:r>
+      <w:r>
+        <w:rPr>
+          <w:rFonts w:ascii="Garamond" w:hAnsi="Garamond"/>
+          <w:b/>
+          <w:bCs/>
+          <w:color w:val="auto"/>
+        </w:rPr>
+        <w:t>May 2023 – Jun. 2023</w:t>
+      </w:r>
+    </w:p>
+    <w:p>
+      <w:pPr>
+        <w:pStyle w:val="Default"/>
+        <w:tabs>
+          <w:tab w:val="right" w:pos="10800"/>
+        </w:tabs>
+        <w:spacing w:line="252" w:lineRule="auto"/>
+        <w:rPr>
+          <w:rFonts w:ascii="Garamond" w:hAnsi="Garamond"/>
+          <w:bCs/>
+          <w:i/>
+        </w:rPr>
+      </w:pPr>
+      <w:r>
+        <w:rPr>
+          <w:rFonts w:ascii="Garamond" w:hAnsi="Garamond"/>
+          <w:bCs/>
+          <w:i/>
+          <w:color w:val="auto"/>
+        </w:rPr>
+        <w:t>Intermediate Software Developer</w:t>
+      </w:r>
+      <w:r>
+        <w:rPr>
+          <w:rFonts w:ascii="Garamond" w:hAnsi="Garamond"/>
+          <w:bCs/>
+          <w:i/>
+        </w:rPr>
+        <w:tab/>
+      </w:r>
+      <w:r>
+        <w:rPr>
+          <w:rFonts w:ascii="Garamond" w:hAnsi="Garamond"/>
+          <w:bCs/>
+          <w:i/>
+          <w:color w:val="auto"/>
+        </w:rPr>
+        <w:t>Sartell</w:t>
+      </w:r>
+      <w:r>
+        <w:rPr>
+          <w:rFonts w:ascii="Garamond" w:hAnsi="Garamond"/>
+          <w:bCs/>
+          <w:i/>
+          <w:color w:val="auto"/>
+        </w:rPr>
+        <w:t xml:space="preserve">, </w:t>
+      </w:r>
+      <w:r>
+        <w:rPr>
+          <w:rFonts w:ascii="Garamond" w:hAnsi="Garamond"/>
+          <w:bCs/>
+          <w:i/>
+          <w:color w:val="auto"/>
+        </w:rPr>
+        <w:t>MN</w:t>
+      </w:r>
+    </w:p>
+    <w:p>
+      <w:pPr>
+        <w:pStyle w:val="Default"/>
+        <w:numPr>
+          <w:ilvl w:val="0"/>
+          <w:numId w:val="19"/>
+        </w:numPr>
+        <w:rPr>
+          <w:rFonts w:ascii="Garamond" w:hAnsi="Garamond"/>
+          <w:b/>
+          <w:bCs/>
+          <w:color w:val="auto"/>
+          <w:sz w:val="20"/>
+        </w:rPr>
+      </w:pPr>
+      <w:r>
+        <w:rPr>
+          <w:rFonts w:ascii="Garamond" w:hAnsi="Garamond"/>
+          <w:bCs/>
+        </w:rPr>
+        <w:t xml:space="preserve">Took the initiative to create a new data table in </w:t>
+      </w:r>
+      <w:r>
+        <w:rPr>
+          <w:rFonts w:ascii="Garamond" w:hAnsi="Garamond"/>
+          <w:bCs/>
+        </w:rPr>
+        <w:t xml:space="preserve">C# </w:t>
+      </w:r>
+      <w:r>
+        <w:rPr>
+          <w:rFonts w:ascii="Garamond" w:hAnsi="Garamond"/>
+          <w:bCs/>
+        </w:rPr>
+        <w:t>.NET across two distinct areas, going beyond what was expected, after recognizing its poor design and inefficiency in retrieving data.</w:t>
+      </w:r>
+    </w:p>
+    <w:p>
+      <w:pPr>
+        <w:pStyle w:val="Default"/>
+        <w:numPr>
+          <w:ilvl w:val="0"/>
+          <w:numId w:val="19"/>
+        </w:numPr>
+        <w:rPr>
+          <w:rFonts w:ascii="Garamond" w:hAnsi="Garamond"/>
+          <w:b/>
+          <w:bCs/>
+          <w:color w:val="auto"/>
+          <w:sz w:val="20"/>
+        </w:rPr>
+      </w:pPr>
+      <w:r>
+        <w:rPr>
+          <w:rFonts w:ascii="Garamond" w:hAnsi="Garamond"/>
+          <w:bCs/>
+        </w:rPr>
+        <w:t xml:space="preserve">Implemented efficient pagination and filtering functionality by leveraging targeted data querying, ensuring only necessary information was </w:t>
+      </w:r>
+      <w:r>
+        <w:rPr>
+          <w:rFonts w:ascii="Garamond" w:hAnsi="Garamond"/>
+          <w:bCs/>
+        </w:rPr>
+        <w:t>retrieved</w:t>
+      </w:r>
+      <w:r>
+        <w:rPr>
+          <w:rFonts w:ascii="Garamond" w:hAnsi="Garamond"/>
+          <w:bCs/>
+        </w:rPr>
+        <w:t>.</w:t>
+      </w:r>
+    </w:p>
+    <w:p>
+      <w:pPr>
+        <w:pStyle w:val="Default"/>
+        <w:numPr>
+          <w:ilvl w:val="0"/>
+          <w:numId w:val="19"/>
+        </w:numPr>
+        <w:rPr>
+          <w:rFonts w:ascii="Garamond" w:hAnsi="Garamond"/>
+          <w:b/>
+          <w:bCs/>
+          <w:color w:val="auto"/>
+          <w:sz w:val="20"/>
+        </w:rPr>
+      </w:pPr>
+      <w:r>
+        <w:rPr>
+          <w:rFonts w:ascii="Garamond" w:hAnsi="Garamond"/>
+          <w:bCs/>
+        </w:rPr>
+        <w:t>Collaborated closely with relevant departments</w:t>
+      </w:r>
+      <w:r>
+        <w:rPr>
+          <w:rFonts w:ascii="Garamond" w:hAnsi="Garamond"/>
+          <w:bCs/>
+        </w:rPr>
+        <w:t xml:space="preserve"> to ensure a comprehensive understanding of their specific needs and requirements for analysis and design of various projects.</w:t>
+      </w:r>
+      <w:r>
+        <w:rPr>
+          <w:rFonts w:ascii="Garamond" w:hAnsi="Garamond"/>
+          <w:bCs/>
+        </w:rPr>
+        <w:softHyphen/>
+      </w:r>
+      <w:r>
+        <w:rPr>
+          <w:rFonts w:ascii="Garamond" w:hAnsi="Garamond"/>
+          <w:bCs/>
+        </w:rPr>
+        <w:softHyphen/>
+      </w:r>
+    </w:p>
+    <w:p>
+      <w:pPr>
+        <w:pStyle w:val="Default"/>
+        <w:spacing w:line="252" w:lineRule="auto"/>
+        <w:rPr>
+          <w:rFonts w:ascii="Garamond" w:hAnsi="Garamond"/>
+          <w:b/>
+          <w:bCs/>
+          <w:color w:val="auto"/>
+          <w:sz w:val="13"/>
+          <w:szCs w:val="18"/>
+        </w:rPr>
+      </w:pPr>
+    </w:p>
+    <w:p>
+      <w:pPr>
+        <w:pStyle w:val="Default"/>
+        <w:tabs>
+          <w:tab w:val="right" w:pos="10800"/>
+        </w:tabs>
+        <w:spacing w:line="252" w:lineRule="auto"/>
+        <w:rPr>
+          <w:rFonts w:ascii="Garamond" w:hAnsi="Garamond"/>
+          <w:b/>
+          <w:bCs/>
+          <w:color w:val="auto"/>
+        </w:rPr>
+      </w:pPr>
+      <w:r>
+        <w:rPr>
+          <w:rFonts w:ascii="Garamond" w:hAnsi="Garamond"/>
+          <w:b/>
+          <w:bCs/>
+          <w:color w:val="auto"/>
+        </w:rPr>
+        <w:t>Atlantic Voyager</w:t>
+      </w:r>
+      <w:r>
+        <w:rPr>
+          <w:rFonts w:ascii="Garamond" w:hAnsi="Garamond"/>
+          <w:b/>
+          <w:bCs/>
+          <w:color w:val="auto"/>
+        </w:rPr>
+        <w:tab/>
+      </w:r>
+      <w:r>
+        <w:rPr>
+          <w:rFonts w:ascii="Garamond" w:hAnsi="Garamond"/>
+          <w:b/>
+          <w:bCs/>
+          <w:color w:val="auto"/>
+        </w:rPr>
+        <w:t>Oct</w:t>
+      </w:r>
+      <w:r>
+        <w:rPr>
+          <w:rFonts w:ascii="Garamond" w:hAnsi="Garamond"/>
+          <w:b/>
+          <w:bCs/>
+          <w:color w:val="auto"/>
+        </w:rPr>
+        <w:t xml:space="preserve">. </w:t>
+      </w:r>
+      <w:r>
+        <w:rPr>
+          <w:rFonts w:ascii="Garamond" w:hAnsi="Garamond"/>
+          <w:b/>
+          <w:bCs/>
+          <w:color w:val="auto"/>
+        </w:rPr>
+        <w:t>2022</w:t>
+      </w:r>
+      <w:r>
+        <w:rPr>
+          <w:rFonts w:ascii="Garamond" w:hAnsi="Garamond"/>
+          <w:b/>
+          <w:bCs/>
+          <w:color w:val="auto"/>
+        </w:rPr>
+        <w:t xml:space="preserve"> – </w:t>
+      </w:r>
+      <w:r>
+        <w:rPr>
+          <w:rFonts w:ascii="Garamond" w:hAnsi="Garamond"/>
+          <w:b/>
+          <w:bCs/>
+          <w:color w:val="auto"/>
+        </w:rPr>
+        <w:t>May 2023</w:t>
+      </w:r>
+    </w:p>
+    <w:p>
+      <w:pPr>
+        <w:pStyle w:val="Default"/>
+        <w:tabs>
+          <w:tab w:val="right" w:pos="10800"/>
+        </w:tabs>
+        <w:spacing w:line="252" w:lineRule="auto"/>
+        <w:rPr>
+          <w:rFonts w:ascii="Garamond" w:hAnsi="Garamond"/>
+          <w:bCs/>
+          <w:i/>
+        </w:rPr>
+      </w:pPr>
+      <w:r>
+        <w:rPr>
+          <w:rFonts w:ascii="Garamond" w:hAnsi="Garamond"/>
+          <w:bCs/>
+          <w:i/>
+          <w:color w:val="auto"/>
+        </w:rPr>
+        <w:t>Software Developer</w:t>
+      </w:r>
+      <w:r>
+        <w:rPr>
+          <w:rFonts w:ascii="Garamond" w:hAnsi="Garamond"/>
+          <w:bCs/>
+          <w:i/>
+        </w:rPr>
+        <w:tab/>
+      </w:r>
+      <w:r>
+        <w:rPr>
+          <w:rFonts w:ascii="Garamond" w:hAnsi="Garamond"/>
+          <w:bCs/>
+          <w:i/>
+          <w:color w:val="auto"/>
+        </w:rPr>
+        <w:t>Holmdel</w:t>
+      </w:r>
+      <w:r>
+        <w:rPr>
+          <w:rFonts w:ascii="Garamond" w:hAnsi="Garamond"/>
+          <w:bCs/>
+          <w:i/>
+          <w:color w:val="auto"/>
+        </w:rPr>
+        <w:t xml:space="preserve">, </w:t>
+      </w:r>
+      <w:r>
+        <w:rPr>
+          <w:rFonts w:ascii="Garamond" w:hAnsi="Garamond"/>
+          <w:bCs/>
+          <w:i/>
+          <w:color w:val="auto"/>
+        </w:rPr>
+        <w:t>NJ</w:t>
+      </w:r>
+    </w:p>
+    <w:p>
+      <w:pPr>
+        <w:pStyle w:val="Default"/>
+        <w:numPr>
+          <w:ilvl w:val="0"/>
+          <w:numId w:val="19"/>
+        </w:numPr>
+        <w:rPr>
+          <w:rFonts w:ascii="Garamond" w:hAnsi="Garamond"/>
+          <w:bCs/>
+        </w:rPr>
+      </w:pPr>
+      <w:r>
+        <w:rPr>
+          <w:rFonts w:ascii="Garamond" w:hAnsi="Garamond"/>
+          <w:bCs/>
+        </w:rPr>
+        <w:t>Migrated a</w:t>
+      </w:r>
+      <w:r>
+        <w:rPr>
+          <w:rFonts w:ascii="Garamond" w:hAnsi="Garamond"/>
+          <w:bCs/>
+        </w:rPr>
+        <w:t xml:space="preserve"> coupled API</w:t>
+      </w:r>
+      <w:r>
+        <w:rPr>
+          <w:rFonts w:ascii="Garamond" w:hAnsi="Garamond"/>
+          <w:bCs/>
+        </w:rPr>
+        <w:t xml:space="preserve"> to a </w:t>
+      </w:r>
+      <w:r>
+        <w:rPr>
+          <w:rFonts w:ascii="Garamond" w:hAnsi="Garamond"/>
+          <w:bCs/>
+        </w:rPr>
+        <w:t xml:space="preserve">C# </w:t>
+      </w:r>
+      <w:r>
+        <w:rPr>
+          <w:rFonts w:ascii="Garamond" w:hAnsi="Garamond"/>
+          <w:bCs/>
+        </w:rPr>
+        <w:t>.NET S</w:t>
+      </w:r>
+      <w:r>
+        <w:rPr>
+          <w:rFonts w:ascii="Garamond" w:hAnsi="Garamond"/>
+          <w:bCs/>
+        </w:rPr>
+        <w:t xml:space="preserve">erverless </w:t>
+      </w:r>
+      <w:r>
+        <w:rPr>
+          <w:rFonts w:ascii="Garamond" w:hAnsi="Garamond"/>
+          <w:bCs/>
+        </w:rPr>
+        <w:t xml:space="preserve">application on AWS </w:t>
+      </w:r>
+      <w:r>
+        <w:rPr>
+          <w:rFonts w:ascii="Garamond" w:hAnsi="Garamond"/>
+          <w:bCs/>
+        </w:rPr>
+        <w:t>Lambda to reduce maintenance overhead and produce quick deployments.</w:t>
+      </w:r>
+    </w:p>
+    <w:p>
+      <w:pPr>
+        <w:pStyle w:val="Default"/>
+        <w:numPr>
+          <w:ilvl w:val="0"/>
+          <w:numId w:val="19"/>
+        </w:numPr>
+        <w:rPr>
+          <w:rFonts w:ascii="Garamond" w:hAnsi="Garamond"/>
+          <w:bCs/>
+        </w:rPr>
+      </w:pPr>
+      <w:r>
+        <w:rPr>
+          <w:rFonts w:ascii="Garamond" w:hAnsi="Garamond"/>
+          <w:bCs/>
+        </w:rPr>
+        <w:t>Conducted thorough research and testing to ensure that system designs and implementations are technically sound and meet performance requirements.</w:t>
+      </w:r>
+    </w:p>
+    <w:p>
+      <w:pPr>
+        <w:pStyle w:val="Default"/>
+        <w:numPr>
+          <w:ilvl w:val="0"/>
+          <w:numId w:val="19"/>
+        </w:numPr>
+        <w:rPr>
+          <w:rFonts w:ascii="Garamond" w:hAnsi="Garamond"/>
+          <w:bCs/>
+        </w:rPr>
+      </w:pPr>
+      <w:r>
+        <w:rPr>
+          <w:rFonts w:ascii="Garamond" w:hAnsi="Garamond"/>
+          <w:bCs/>
+        </w:rPr>
+        <w:t>Identified weak points within the web applications and presented them to management with possible solutions to promote a secure environment.</w:t>
+      </w:r>
+    </w:p>
+    <w:p>
+      <w:pPr>
+        <w:pStyle w:val="Default"/>
+        <w:numPr>
+          <w:ilvl w:val="0"/>
+          <w:numId w:val="19"/>
+        </w:numPr>
+        <w:rPr>
+          <w:rFonts w:ascii="Garamond" w:hAnsi="Garamond"/>
+          <w:b/>
+          <w:bCs/>
+          <w:color w:val="auto"/>
+          <w:sz w:val="20"/>
+        </w:rPr>
+      </w:pPr>
+      <w:r>
+        <w:rPr>
+          <w:rFonts w:ascii="Garamond" w:hAnsi="Garamond"/>
+          <w:bCs/>
+        </w:rPr>
+        <w:t>Analyzed system logs and identified performance bottlenecks, resulting in a 30% improvement in system response times.</w:t>
+      </w:r>
+    </w:p>
+    <w:p>
+      <w:pPr>
+        <w:pStyle w:val="Default"/>
+        <w:numPr>
+          <w:ilvl w:val="0"/>
+          <w:numId w:val="19"/>
+        </w:numPr>
+        <w:rPr>
+          <w:rFonts w:ascii="Garamond" w:hAnsi="Garamond"/>
+          <w:b/>
+          <w:bCs/>
+          <w:color w:val="auto"/>
+          <w:sz w:val="20"/>
+        </w:rPr>
+      </w:pPr>
+      <w:r>
+        <w:rPr>
+          <w:rFonts w:ascii="Garamond" w:hAnsi="Garamond"/>
+          <w:bCs/>
+        </w:rPr>
+        <w:t xml:space="preserve">Utilized </w:t>
+      </w:r>
+      <w:proofErr w:type="spellStart"/>
+      <w:r>
+        <w:rPr>
+          <w:rFonts w:ascii="Garamond" w:hAnsi="Garamond"/>
+          <w:bCs/>
+        </w:rPr>
+        <w:t>OpenAPI</w:t>
+      </w:r>
+      <w:proofErr w:type="spellEnd"/>
+      <w:r>
+        <w:rPr>
+          <w:rFonts w:ascii="Garamond" w:hAnsi="Garamond"/>
+          <w:bCs/>
+        </w:rPr>
+        <w:t xml:space="preserve"> to proactively create API documentation as a solution to reduce redundancy in the front-end.</w:t>
+      </w:r>
+    </w:p>
+    <w:p>
+      <w:pPr>
+        <w:pStyle w:val="Default"/>
+        <w:rPr>
+          <w:rFonts w:ascii="Garamond" w:hAnsi="Garamond"/>
+          <w:b/>
+          <w:bCs/>
+          <w:color w:val="auto"/>
+          <w:sz w:val="13"/>
+          <w:szCs w:val="13"/>
+        </w:rPr>
+      </w:pPr>
+      <w:r>
+        <w:rPr>
+          <w:rFonts w:ascii="Garamond" w:hAnsi="Garamond"/>
+          <w:b/>
+          <w:bCs/>
+          <w:color w:val="auto"/>
+          <w:sz w:val="13"/>
+          <w:szCs w:val="13"/>
+        </w:rPr>
+        <w:t xml:space="preserve"> </w:t>
+      </w:r>
+    </w:p>
+    <w:p>
+      <w:pPr>
+        <w:pStyle w:val="Default"/>
+        <w:tabs>
+          <w:tab w:val="right" w:pos="10800"/>
+        </w:tabs>
+        <w:spacing w:line="252" w:lineRule="auto"/>
+        <w:rPr>
+          <w:rFonts w:ascii="Garamond" w:hAnsi="Garamond"/>
+          <w:b/>
+          <w:bCs/>
+          <w:color w:val="auto"/>
+        </w:rPr>
+      </w:pPr>
+      <w:r>
+        <w:rPr>
+          <w:rFonts w:ascii="Garamond" w:hAnsi="Garamond"/>
+          <w:b/>
+          <w:bCs/>
+          <w:color w:val="auto"/>
+        </w:rPr>
+        <w:t>Oceanside Mortgage Company</w:t>
+      </w:r>
+      <w:r>
+        <w:rPr>
+          <w:rFonts w:ascii="Garamond" w:hAnsi="Garamond"/>
+          <w:b/>
+          <w:bCs/>
+          <w:color w:val="auto"/>
+        </w:rPr>
+        <w:tab/>
+      </w:r>
+      <w:r>
+        <w:rPr>
+          <w:rFonts w:ascii="Garamond" w:hAnsi="Garamond"/>
+          <w:b/>
+          <w:bCs/>
+          <w:color w:val="auto"/>
+        </w:rPr>
+        <w:t>Feb</w:t>
+      </w:r>
+      <w:r>
+        <w:rPr>
+          <w:rFonts w:ascii="Garamond" w:hAnsi="Garamond"/>
+          <w:b/>
+          <w:bCs/>
+          <w:color w:val="auto"/>
+        </w:rPr>
+        <w:t>.</w:t>
+      </w:r>
+      <w:r>
+        <w:rPr>
+          <w:rFonts w:ascii="Garamond" w:hAnsi="Garamond"/>
+          <w:b/>
+          <w:bCs/>
+          <w:color w:val="auto"/>
+        </w:rPr>
+        <w:t xml:space="preserve"> </w:t>
+      </w:r>
+      <w:r>
+        <w:rPr>
+          <w:rFonts w:ascii="Garamond" w:hAnsi="Garamond"/>
+          <w:b/>
+          <w:bCs/>
+          <w:color w:val="auto"/>
+        </w:rPr>
+        <w:t>2021</w:t>
+      </w:r>
+      <w:r>
+        <w:rPr>
+          <w:rFonts w:ascii="Garamond" w:hAnsi="Garamond"/>
+          <w:b/>
+          <w:bCs/>
+          <w:color w:val="auto"/>
+        </w:rPr>
+        <w:t xml:space="preserve"> – </w:t>
+      </w:r>
+      <w:r>
+        <w:rPr>
+          <w:rFonts w:ascii="Garamond" w:hAnsi="Garamond"/>
+          <w:b/>
+          <w:bCs/>
+          <w:color w:val="auto"/>
+        </w:rPr>
+        <w:t>Sept.</w:t>
+      </w:r>
+      <w:r>
+        <w:rPr>
+          <w:rFonts w:ascii="Garamond" w:hAnsi="Garamond"/>
+          <w:b/>
+          <w:bCs/>
+          <w:color w:val="auto"/>
+        </w:rPr>
+        <w:t xml:space="preserve"> </w:t>
+      </w:r>
+      <w:r>
+        <w:rPr>
+          <w:rFonts w:ascii="Garamond" w:hAnsi="Garamond"/>
+          <w:b/>
+          <w:bCs/>
+          <w:color w:val="auto"/>
+        </w:rPr>
+        <w:t>2022</w:t>
+      </w:r>
+    </w:p>
+    <w:p>
+      <w:pPr>
+        <w:pStyle w:val="Default"/>
+        <w:tabs>
+          <w:tab w:val="right" w:pos="10800"/>
+        </w:tabs>
+        <w:spacing w:line="252" w:lineRule="auto"/>
+        <w:rPr>
+          <w:rFonts w:ascii="Garamond" w:hAnsi="Garamond"/>
+          <w:bCs/>
+          <w:i/>
+          <w:color w:val="auto"/>
+        </w:rPr>
+      </w:pPr>
+      <w:r>
+        <w:rPr>
+          <w:rFonts w:ascii="Garamond" w:hAnsi="Garamond"/>
+          <w:bCs/>
+          <w:i/>
+          <w:color w:val="auto"/>
+        </w:rPr>
+        <w:t>Lead Software Developer</w:t>
+      </w:r>
+      <w:r>
+        <w:rPr>
+          <w:rFonts w:ascii="Garamond" w:hAnsi="Garamond"/>
+          <w:bCs/>
+          <w:i/>
+          <w:color w:val="auto"/>
+        </w:rPr>
+        <w:tab/>
+      </w:r>
+      <w:r>
+        <w:rPr>
+          <w:rFonts w:ascii="Garamond" w:hAnsi="Garamond"/>
+          <w:bCs/>
+          <w:i/>
+          <w:color w:val="auto"/>
+        </w:rPr>
+        <w:t>Toms River</w:t>
+      </w:r>
+      <w:r>
+        <w:rPr>
+          <w:rFonts w:ascii="Garamond" w:hAnsi="Garamond"/>
+          <w:bCs/>
+          <w:i/>
+          <w:color w:val="auto"/>
+        </w:rPr>
+        <w:t xml:space="preserve">, </w:t>
+      </w:r>
+      <w:r>
+        <w:rPr>
+          <w:rFonts w:ascii="Garamond" w:hAnsi="Garamond"/>
+          <w:bCs/>
+          <w:i/>
+          <w:color w:val="auto"/>
+        </w:rPr>
+        <w:t>NJ</w:t>
+      </w:r>
+    </w:p>
+    <w:p>
+      <w:pPr>
+        <w:pStyle w:val="Default"/>
+        <w:numPr>
+          <w:ilvl w:val="0"/>
+          <w:numId w:val="13"/>
+        </w:numPr>
+        <w:rPr>
+          <w:rFonts w:ascii="Garamond" w:hAnsi="Garamond"/>
+          <w:bCs/>
+          <w:color w:val="auto"/>
+        </w:rPr>
+      </w:pPr>
+      <w:r>
+        <w:rPr>
+          <w:rFonts w:ascii="Garamond" w:hAnsi="Garamond"/>
+          <w:bCs/>
+          <w:color w:val="auto"/>
+        </w:rPr>
+        <w:t xml:space="preserve">Designed and developed a document e-signature tool </w:t>
+      </w:r>
+      <w:r>
+        <w:rPr>
+          <w:rFonts w:ascii="Garamond" w:hAnsi="Garamond"/>
+          <w:bCs/>
+          <w:color w:val="auto"/>
+        </w:rPr>
+        <w:t>in C#</w:t>
+      </w:r>
+      <w:r>
+        <w:rPr>
+          <w:rFonts w:ascii="Garamond" w:hAnsi="Garamond"/>
+          <w:bCs/>
+          <w:color w:val="auto"/>
+        </w:rPr>
+        <w:t xml:space="preserve"> .NET</w:t>
+      </w:r>
+      <w:r>
+        <w:rPr>
+          <w:rFonts w:ascii="Garamond" w:hAnsi="Garamond"/>
+          <w:bCs/>
+          <w:color w:val="auto"/>
+        </w:rPr>
+        <w:t xml:space="preserve"> </w:t>
+      </w:r>
+      <w:r>
+        <w:rPr>
+          <w:rFonts w:ascii="Garamond" w:hAnsi="Garamond"/>
+          <w:bCs/>
+          <w:color w:val="auto"/>
+        </w:rPr>
+        <w:t>which resulted in a 20% increase in monthly closed loans on average.</w:t>
+      </w:r>
+    </w:p>
+    <w:p>
+      <w:pPr>
+        <w:pStyle w:val="Default"/>
+        <w:numPr>
+          <w:ilvl w:val="0"/>
+          <w:numId w:val="13"/>
+        </w:numPr>
+        <w:rPr>
+          <w:rFonts w:ascii="Garamond" w:hAnsi="Garamond"/>
+          <w:bCs/>
+          <w:color w:val="auto"/>
+        </w:rPr>
+      </w:pPr>
+      <w:r>
+        <w:rPr>
+          <w:rFonts w:ascii="Garamond" w:hAnsi="Garamond"/>
+          <w:bCs/>
+          <w:color w:val="auto"/>
+        </w:rPr>
+        <w:t>Reverse-engineered various crucial systems amidst a company transition which significantly reduced overall downtime.</w:t>
+      </w:r>
+    </w:p>
+    <w:p>
+      <w:pPr>
+        <w:pStyle w:val="Default"/>
+        <w:numPr>
+          <w:ilvl w:val="0"/>
+          <w:numId w:val="13"/>
+        </w:numPr>
+        <w:rPr>
+          <w:rFonts w:ascii="Garamond" w:hAnsi="Garamond"/>
+          <w:bCs/>
+          <w:color w:val="auto"/>
+        </w:rPr>
+      </w:pPr>
+      <w:r>
+        <w:rPr>
+          <w:rFonts w:ascii="Garamond" w:hAnsi="Garamond"/>
+          <w:bCs/>
+          <w:color w:val="auto"/>
+        </w:rPr>
+        <w:t>Created scripts for managing users to reduce tedious responsibilities and prioritize meeting development deadlines.</w:t>
+      </w:r>
+    </w:p>
+    <w:p>
+      <w:pPr>
+        <w:pStyle w:val="Default"/>
+        <w:numPr>
+          <w:ilvl w:val="0"/>
+          <w:numId w:val="13"/>
+        </w:numPr>
+        <w:rPr>
+          <w:rFonts w:ascii="Garamond" w:hAnsi="Garamond"/>
+          <w:bCs/>
+          <w:color w:val="auto"/>
+        </w:rPr>
+      </w:pPr>
+      <w:r>
+        <w:rPr>
+          <w:rFonts w:ascii="Garamond" w:hAnsi="Garamond"/>
+          <w:bCs/>
+          <w:color w:val="auto"/>
+        </w:rPr>
+        <w:t xml:space="preserve">Through strategic market research, </w:t>
+      </w:r>
+      <w:r>
+        <w:rPr>
+          <w:rFonts w:ascii="Garamond" w:hAnsi="Garamond"/>
+          <w:bCs/>
+          <w:color w:val="auto"/>
+        </w:rPr>
+        <w:t>identified Jira as an ideal solution for managing our SDLC, resulting in a large improvement in production efficiency.</w:t>
+      </w:r>
+    </w:p>
+    <w:p>
+      <w:pPr>
+        <w:pStyle w:val="Default"/>
+        <w:numPr>
+          <w:ilvl w:val="0"/>
+          <w:numId w:val="13"/>
+        </w:numPr>
+        <w:rPr>
+          <w:rFonts w:ascii="Garamond" w:hAnsi="Garamond"/>
+          <w:bCs/>
+          <w:color w:val="auto"/>
+        </w:rPr>
+      </w:pPr>
+      <w:r>
+        <w:rPr>
+          <w:rFonts w:ascii="Garamond" w:hAnsi="Garamond"/>
+          <w:bCs/>
+          <w:color w:val="auto"/>
+        </w:rPr>
+        <w:t>Established a system to keep track of all loan assisting integrations for regulatory updates which reduced tickets by 25%.</w:t>
+      </w:r>
+    </w:p>
+    <w:p>
+      <w:pPr>
+        <w:pStyle w:val="Default"/>
+        <w:numPr>
+          <w:ilvl w:val="0"/>
+          <w:numId w:val="13"/>
+        </w:numPr>
+        <w:rPr>
+          <w:rFonts w:ascii="Garamond" w:hAnsi="Garamond"/>
+          <w:bCs/>
+          <w:color w:val="auto"/>
+        </w:rPr>
+      </w:pPr>
+      <w:r>
+        <w:rPr>
+          <w:rFonts w:ascii="Garamond" w:hAnsi="Garamond"/>
+          <w:bCs/>
+          <w:color w:val="auto"/>
+        </w:rPr>
+        <w:t>Developed macros that streamlined and automated routine tasks, greatly reducing time and effort for various departments after noticing their bottlenecks.</w:t>
+      </w:r>
+    </w:p>
+    <w:p>
+      <w:pPr>
+        <w:pStyle w:val="Default"/>
+        <w:rPr>
+          <w:rFonts w:ascii="Garamond" w:hAnsi="Garamond"/>
+          <w:bCs/>
+          <w:color w:val="auto"/>
+          <w:sz w:val="20"/>
+          <w:szCs w:val="20"/>
+        </w:rPr>
+      </w:pPr>
+    </w:p>
+    <w:p>
+      <w:pPr>
+        <w:pStyle w:val="Default"/>
+        <w:pBdr>
+          <w:bottom w:val="single" w:sz="6" w:space="1" w:color="auto"/>
+        </w:pBdr>
+        <w:spacing w:line="252" w:lineRule="auto"/>
+        <w:rPr>
+          <w:rFonts w:ascii="Garamond" w:hAnsi="Garamond"/>
+          <w:b/>
+          <w:bCs/>
+          <w:color w:val="000000" w:themeColor="text1"/>
+        </w:rPr>
+      </w:pPr>
+      <w:r>
+        <w:rPr>
+          <w:rFonts w:ascii="Garamond" w:hAnsi="Garamond"/>
+          <w:b/>
+          <w:bCs/>
+          <w:color w:val="auto"/>
+        </w:rPr>
+        <w:t>EDUCATION</w:t>
+      </w:r>
+    </w:p>
+    <w:p>
+      <w:pPr>
+        <w:pStyle w:val="Default"/>
+        <w:tabs>
+          <w:tab w:val="left" w:pos="1660"/>
+        </w:tabs>
+        <w:spacing w:line="252" w:lineRule="auto"/>
+        <w:rPr>
+          <w:rFonts w:ascii="Garamond" w:hAnsi="Garamond"/>
+          <w:b/>
+          <w:bCs/>
+          <w:color w:val="auto"/>
+          <w:sz w:val="13"/>
+          <w:szCs w:val="13"/>
+        </w:rPr>
+      </w:pPr>
+      <w:r>
+        <w:rPr>
+          <w:rFonts w:ascii="Garamond" w:hAnsi="Garamond"/>
+          <w:b/>
+          <w:bCs/>
+          <w:color w:val="auto"/>
+          <w:sz w:val="13"/>
+          <w:szCs w:val="13"/>
+        </w:rPr>
+        <w:tab/>
+      </w:r>
+    </w:p>
+    <w:p>
+      <w:pPr>
+        <w:pStyle w:val="Default"/>
+        <w:tabs>
+          <w:tab w:val="right" w:pos="10800"/>
+        </w:tabs>
+        <w:spacing w:line="252" w:lineRule="auto"/>
+        <w:rPr>
+          <w:rFonts w:ascii="Garamond" w:hAnsi="Garamond"/>
+          <w:b/>
+          <w:bCs/>
+          <w:color w:val="auto"/>
+        </w:rPr>
+      </w:pPr>
+      <w:r>
+        <w:rPr>
+          <w:rFonts w:ascii="Garamond" w:hAnsi="Garamond"/>
+          <w:b/>
+          <w:bCs/>
+          <w:color w:val="auto"/>
+        </w:rPr>
+        <w:t>Rutgers University</w:t>
+      </w:r>
+      <w:r>
+        <w:rPr>
+          <w:rFonts w:ascii="Garamond" w:hAnsi="Garamond"/>
+          <w:b/>
+          <w:bCs/>
+          <w:color w:val="auto"/>
+        </w:rPr>
+        <w:tab/>
+      </w:r>
+      <w:proofErr w:type="gramStart"/>
+      <w:r>
+        <w:rPr>
+          <w:rFonts w:ascii="Garamond" w:hAnsi="Garamond"/>
+          <w:b/>
+          <w:bCs/>
+          <w:color w:val="auto"/>
+        </w:rPr>
+        <w:t>May</w:t>
+      </w:r>
+      <w:r>
+        <w:rPr>
+          <w:rFonts w:ascii="Garamond" w:hAnsi="Garamond"/>
+          <w:b/>
+          <w:bCs/>
+          <w:color w:val="auto"/>
+        </w:rPr>
+        <w:t>,</w:t>
+      </w:r>
+      <w:proofErr w:type="gramEnd"/>
+      <w:r>
+        <w:rPr>
+          <w:rFonts w:ascii="Garamond" w:hAnsi="Garamond"/>
+          <w:b/>
+          <w:bCs/>
+          <w:color w:val="auto"/>
+        </w:rPr>
+        <w:t xml:space="preserve"> </w:t>
+      </w:r>
+      <w:r>
+        <w:rPr>
+          <w:rFonts w:ascii="Garamond" w:hAnsi="Garamond"/>
+          <w:b/>
+          <w:bCs/>
+          <w:color w:val="auto"/>
+        </w:rPr>
+        <w:t>2019</w:t>
+      </w:r>
+      <w:r>
+        <w:rPr>
+          <w:rFonts w:ascii="Garamond" w:hAnsi="Garamond"/>
+          <w:b/>
+          <w:bCs/>
+          <w:color w:val="auto"/>
+        </w:rPr>
+        <w:t xml:space="preserve"> </w:t>
+      </w:r>
+    </w:p>
+    <w:p>
+      <w:pPr>
+        <w:pStyle w:val="Default"/>
+        <w:tabs>
+          <w:tab w:val="right" w:pos="10800"/>
+        </w:tabs>
+        <w:spacing w:line="252" w:lineRule="auto"/>
+        <w:rPr>
+          <w:rFonts w:ascii="Garamond" w:hAnsi="Garamond"/>
+          <w:i/>
+          <w:iCs/>
+          <w:color w:val="auto"/>
+        </w:rPr>
+      </w:pPr>
+      <w:r>
+        <w:rPr>
+          <w:rFonts w:ascii="Garamond" w:hAnsi="Garamond"/>
+          <w:i/>
+          <w:iCs/>
+          <w:color w:val="auto"/>
+        </w:rPr>
+        <w:t>B</w:t>
+      </w:r>
+      <w:r>
+        <w:rPr>
+          <w:rFonts w:ascii="Garamond" w:hAnsi="Garamond"/>
+          <w:i/>
+          <w:iCs/>
+          <w:color w:val="auto"/>
+        </w:rPr>
+        <w:t>.A</w:t>
+      </w:r>
+      <w:r>
+        <w:rPr>
+          <w:rFonts w:ascii="Garamond" w:hAnsi="Garamond"/>
+          <w:i/>
+          <w:iCs/>
+          <w:color w:val="auto"/>
+        </w:rPr>
+        <w:t>. Computer Science</w:t>
+      </w:r>
+      <w:r>
+        <w:rPr>
+          <w:rFonts w:ascii="Garamond" w:hAnsi="Garamond"/>
+          <w:i/>
+          <w:iCs/>
+          <w:color w:val="auto"/>
+        </w:rPr>
+        <w:tab/>
+      </w:r>
+      <w:r>
+        <w:rPr>
+          <w:rFonts w:ascii="Garamond" w:hAnsi="Garamond"/>
+          <w:i/>
+          <w:iCs/>
+          <w:color w:val="auto"/>
+        </w:rPr>
+        <w:t>New Brunswick</w:t>
+      </w:r>
+      <w:r>
+        <w:rPr>
+          <w:rFonts w:ascii="Garamond" w:hAnsi="Garamond"/>
+          <w:i/>
+          <w:iCs/>
+          <w:color w:val="auto"/>
+        </w:rPr>
+        <w:t xml:space="preserve">, </w:t>
+      </w:r>
+      <w:r>
+        <w:rPr>
+          <w:rFonts w:ascii="Garamond" w:hAnsi="Garamond"/>
+          <w:i/>
+          <w:iCs/>
+          <w:color w:val="auto"/>
+        </w:rPr>
+        <w:t>NJ</w:t>
+      </w:r>
     </w:p>
     <w:sectPr>
-      <w:footerReference w:type="default" r:id="rId8"/>
+      <w:footerReference w:type="default" r:id="rId9"/>
       <w:pgSz w:w="12240" w:h="15840"/>
       <w:pgMar w:top="630" w:right="720" w:bottom="414" w:left="720" w:header="720" w:footer="342" w:gutter="0"/>
       <w:cols w:space="720"/>

</xml_diff>